<commit_message>
SDD 2/4 in progress, structural design flowchart added
</commit_message>
<xml_diff>
--- a/Software Design Document.docx
+++ b/Software Design Document.docx
@@ -1221,7 +1221,13 @@
     </w:p>
     <w:p>
       <w:r>
-        <w:t xml:space="preserve">An alcohol analysis feature will allow users to see </w:t>
+        <w:t xml:space="preserve">An alcohol </w:t>
+      </w:r>
+      <w:r>
+        <w:t xml:space="preserve">use </w:t>
+      </w:r>
+      <w:r>
+        <w:t xml:space="preserve">analysis feature will allow users to see </w:t>
       </w:r>
       <w:r>
         <w:t>a visual representation of alcohol impact. This will include accidents with</w:t>
@@ -1271,7 +1277,7 @@
     </w:p>
     <w:p>
       <w:r>
-        <w:t>This will also provide important information to general road users and allow them to understand how accidents happen on the road and better prepare themselves and change their habits to help reduce the number of accidents they could cause or be apart of.</w:t>
+        <w:t>This will also provide important information to general road users and allow them to understand how accidents happen on the road and better prepare themselves and change their habits to help reduce the number of accidents they could cause or be a part of.</w:t>
       </w:r>
     </w:p>
     <w:p/>
@@ -1312,66 +1318,96 @@
     </w:p>
     <w:p>
       <w:r>
-        <w:t>The use needs to</w:t>
-      </w:r>
-    </w:p>
-    <w:p>
-      <w:pPr>
-        <w:rPr>
-          <w:color w:val="FF0000"/>
-        </w:rPr>
-      </w:pPr>
-      <w:r>
-        <w:rPr>
-          <w:color w:val="FF0000"/>
-        </w:rPr>
-        <w:t>In this section you detail how a user is supposed to interact with or use your program</w:t>
-      </w:r>
-      <w:r>
-        <w:rPr>
-          <w:color w:val="FF0000"/>
-        </w:rPr>
-        <w:t xml:space="preserve">. What do they </w:t>
-      </w:r>
-      <w:r>
-        <w:rPr>
-          <w:b/>
-          <w:i/>
-          <w:color w:val="FF0000"/>
-        </w:rPr>
-        <w:t>need</w:t>
-      </w:r>
-      <w:r>
-        <w:rPr>
-          <w:color w:val="FF0000"/>
-        </w:rPr>
-        <w:t xml:space="preserve"> to be able to do? This should all be from the end users perspective. </w:t>
-      </w:r>
-      <w:r>
-        <w:rPr>
-          <w:color w:val="FF0000"/>
-        </w:rPr>
-        <w:t>Can be a combination of narrative text and listing of needs.</w:t>
-      </w:r>
-      <w:r>
-        <w:rPr>
-          <w:color w:val="FF0000"/>
-        </w:rPr>
-        <w:t xml:space="preserve"> </w:t>
-      </w:r>
-    </w:p>
-    <w:p>
-      <w:pPr>
-        <w:rPr>
-          <w:color w:val="FF0000"/>
-        </w:rPr>
-      </w:pPr>
-      <w:r>
-        <w:rPr>
-          <w:b/>
-          <w:color w:val="FF0000"/>
-        </w:rPr>
-        <w:t>Assignment note: You have not been given a client/user, so you can make one up. Who do you think would be using your software?</w:t>
+        <w:t>The use</w:t>
+      </w:r>
+      <w:r>
+        <w:t>r</w:t>
+      </w:r>
+      <w:r>
+        <w:t xml:space="preserve"> needs to</w:t>
+      </w:r>
+      <w:r>
+        <w:t xml:space="preserve"> be able do the following:</w:t>
+      </w:r>
+    </w:p>
+    <w:p>
+      <w:pPr>
+        <w:pStyle w:val="ListParagraph"/>
+        <w:numPr>
+          <w:ilvl w:val="0"/>
+          <w:numId w:val="7"/>
+        </w:numPr>
+      </w:pPr>
+      <w:r>
+        <w:t>Select use (see accidents, view accident graph</w:t>
+      </w:r>
+      <w:r>
+        <w:t>, open alcohol use section)</w:t>
+      </w:r>
+    </w:p>
+    <w:p>
+      <w:pPr>
+        <w:pStyle w:val="ListParagraph"/>
+        <w:numPr>
+          <w:ilvl w:val="0"/>
+          <w:numId w:val="7"/>
+        </w:numPr>
+      </w:pPr>
+      <w:r>
+        <w:t>Input a date timeframe</w:t>
+      </w:r>
+    </w:p>
+    <w:p>
+      <w:pPr>
+        <w:pStyle w:val="ListParagraph"/>
+        <w:numPr>
+          <w:ilvl w:val="0"/>
+          <w:numId w:val="7"/>
+        </w:numPr>
+      </w:pPr>
+      <w:r>
+        <w:t>Scroll down through multiple accident logs</w:t>
+      </w:r>
+    </w:p>
+    <w:p>
+      <w:pPr>
+        <w:pStyle w:val="ListParagraph"/>
+        <w:numPr>
+          <w:ilvl w:val="0"/>
+          <w:numId w:val="7"/>
+        </w:numPr>
+      </w:pPr>
+      <w:r>
+        <w:t>Open and close graphs</w:t>
+      </w:r>
+    </w:p>
+    <w:p>
+      <w:pPr>
+        <w:pStyle w:val="ListParagraph"/>
+        <w:numPr>
+          <w:ilvl w:val="0"/>
+          <w:numId w:val="7"/>
+        </w:numPr>
+      </w:pPr>
+      <w:r>
+        <w:t>Input text</w:t>
+      </w:r>
+    </w:p>
+    <w:p>
+      <w:pPr>
+        <w:pStyle w:val="ListParagraph"/>
+        <w:numPr>
+          <w:ilvl w:val="0"/>
+          <w:numId w:val="7"/>
+        </w:numPr>
+      </w:pPr>
+      <w:r>
+        <w:t>Bookmark certain accident logs</w:t>
+      </w:r>
+    </w:p>
+    <w:p>
+      <w:r>
+        <w:t>The users of this software are likely to be the government and insurance companies, who need to use accident data to create policies.</w:t>
       </w:r>
     </w:p>
     <w:p/>
@@ -1391,6 +1427,134 @@
       </w:r>
     </w:p>
     <w:p>
+      <w:r>
+        <w:t>The software will require the following:</w:t>
+      </w:r>
+    </w:p>
+    <w:p>
+      <w:pPr>
+        <w:pStyle w:val="ListParagraph"/>
+        <w:numPr>
+          <w:ilvl w:val="0"/>
+          <w:numId w:val="8"/>
+        </w:numPr>
+      </w:pPr>
+      <w:r>
+        <w:t>A data set will be stored within the program</w:t>
+      </w:r>
+    </w:p>
+    <w:p>
+      <w:pPr>
+        <w:pStyle w:val="ListParagraph"/>
+        <w:numPr>
+          <w:ilvl w:val="0"/>
+          <w:numId w:val="8"/>
+        </w:numPr>
+      </w:pPr>
+      <w:r>
+        <w:t>The program shall accept 2 date inputs</w:t>
+      </w:r>
+    </w:p>
+    <w:p>
+      <w:pPr>
+        <w:pStyle w:val="ListParagraph"/>
+        <w:numPr>
+          <w:ilvl w:val="0"/>
+          <w:numId w:val="8"/>
+        </w:numPr>
+      </w:pPr>
+      <w:r>
+        <w:t>If an object in the data set has a date between the two accepted dates, then it will be displayed.</w:t>
+      </w:r>
+    </w:p>
+    <w:p>
+      <w:pPr>
+        <w:pStyle w:val="ListParagraph"/>
+        <w:numPr>
+          <w:ilvl w:val="0"/>
+          <w:numId w:val="8"/>
+        </w:numPr>
+      </w:pPr>
+      <w:r>
+        <w:t>The program shall accept up to 2 keywords</w:t>
+      </w:r>
+      <w:r>
+        <w:t xml:space="preserve"> through a text input</w:t>
+      </w:r>
+      <w:r>
+        <w:t>.</w:t>
+      </w:r>
+    </w:p>
+    <w:p>
+      <w:pPr>
+        <w:pStyle w:val="ListParagraph"/>
+        <w:numPr>
+          <w:ilvl w:val="0"/>
+          <w:numId w:val="8"/>
+        </w:numPr>
+      </w:pPr>
+      <w:r>
+        <w:t xml:space="preserve">If an object in the dataset contains these key words in </w:t>
+      </w:r>
+      <w:r>
+        <w:t>its Accident_Type attribute, then it will be displayed</w:t>
+      </w:r>
+    </w:p>
+    <w:p>
+      <w:pPr>
+        <w:pStyle w:val="ListParagraph"/>
+        <w:numPr>
+          <w:ilvl w:val="0"/>
+          <w:numId w:val="8"/>
+        </w:numPr>
+      </w:pPr>
+      <w:r>
+        <w:t>The program shall accept the date and text inputs at the same time when necessary.</w:t>
+      </w:r>
+    </w:p>
+    <w:p>
+      <w:pPr>
+        <w:pStyle w:val="ListParagraph"/>
+        <w:numPr>
+          <w:ilvl w:val="0"/>
+          <w:numId w:val="8"/>
+        </w:numPr>
+      </w:pPr>
+      <w:r>
+        <w:t xml:space="preserve">The program shall modify the graph shown with respect to </w:t>
+      </w:r>
+      <w:r>
+        <w:t>the documents being</w:t>
+      </w:r>
+      <w:r>
+        <w:t xml:space="preserve"> displayed at the time</w:t>
+      </w:r>
+      <w:r>
+        <w:t>.</w:t>
+      </w:r>
+    </w:p>
+    <w:p>
+      <w:pPr>
+        <w:pStyle w:val="ListParagraph"/>
+        <w:numPr>
+          <w:ilvl w:val="0"/>
+          <w:numId w:val="8"/>
+        </w:numPr>
+      </w:pPr>
+      <w:r>
+        <w:t xml:space="preserve">The program will provide trends in regards to alcohol consumption and accidents </w:t>
+      </w:r>
+    </w:p>
+    <w:p>
+      <w:pPr>
+        <w:pStyle w:val="ListParagraph"/>
+        <w:numPr>
+          <w:ilvl w:val="0"/>
+          <w:numId w:val="8"/>
+        </w:numPr>
+      </w:pPr>
+    </w:p>
+    <w:p>
       <w:pPr>
         <w:rPr>
           <w:color w:val="FF0000"/>
@@ -1523,6 +1687,7 @@
       </w:pPr>
       <w:bookmarkStart w:id="6" w:name="_Toc46748629"/>
       <w:r>
+        <w:lastRenderedPageBreak/>
         <w:t>Use Cases</w:t>
       </w:r>
       <w:bookmarkEnd w:id="6"/>
@@ -2040,7 +2205,45 @@
       </w:r>
     </w:p>
     <w:p/>
-    <w:p/>
+    <w:p>
+      <w:r>
+        <w:drawing>
+          <wp:inline distT="0" distB="0" distL="0" distR="0" wp14:anchorId="374D3560" wp14:editId="4A8CEB8D">
+            <wp:extent cx="5731510" cy="3441065"/>
+            <wp:effectExtent l="0" t="0" r="2540" b="6985"/>
+            <wp:docPr id="1" name="Picture 1"/>
+            <wp:cNvGraphicFramePr>
+              <a:graphicFrameLocks xmlns:a="http://schemas.openxmlformats.org/drawingml/2006/main" noChangeAspect="1"/>
+            </wp:cNvGraphicFramePr>
+            <a:graphic xmlns:a="http://schemas.openxmlformats.org/drawingml/2006/main">
+              <a:graphicData uri="http://schemas.openxmlformats.org/drawingml/2006/picture">
+                <pic:pic xmlns:pic="http://schemas.openxmlformats.org/drawingml/2006/picture">
+                  <pic:nvPicPr>
+                    <pic:cNvPr id="1" name=""/>
+                    <pic:cNvPicPr/>
+                  </pic:nvPicPr>
+                  <pic:blipFill>
+                    <a:blip r:embed="rId8"/>
+                    <a:stretch>
+                      <a:fillRect/>
+                    </a:stretch>
+                  </pic:blipFill>
+                  <pic:spPr>
+                    <a:xfrm>
+                      <a:off x="0" y="0"/>
+                      <a:ext cx="5731510" cy="3441065"/>
+                    </a:xfrm>
+                    <a:prstGeom prst="rect">
+                      <a:avLst/>
+                    </a:prstGeom>
+                  </pic:spPr>
+                </pic:pic>
+              </a:graphicData>
+            </a:graphic>
+          </wp:inline>
+        </w:drawing>
+      </w:r>
+    </w:p>
     <w:sectPr>
       <w:pgSz w:w="11906" w:h="16838"/>
       <w:pgMar w:top="1440" w:right="1440" w:bottom="1440" w:left="1440" w:header="708" w:footer="708" w:gutter="0"/>
@@ -2073,6 +2276,13 @@
       </w:r>
     </w:p>
   </w:endnote>
+  <w:endnote w:type="continuationNotice" w:id="1">
+    <w:p>
+      <w:pPr>
+        <w:spacing w:after="0" w:line="240" w:lineRule="auto"/>
+      </w:pPr>
+    </w:p>
+  </w:endnote>
 </w:endnotes>
 </file>
 
@@ -2096,6 +2306,13 @@
       <w:r>
         <w:continuationSeparator/>
       </w:r>
+    </w:p>
+  </w:footnote>
+  <w:footnote w:type="continuationNotice" w:id="1">
+    <w:p>
+      <w:pPr>
+        <w:spacing w:after="0" w:line="240" w:lineRule="auto"/>
+      </w:pPr>
     </w:p>
   </w:footnote>
 </w:footnotes>
@@ -2329,6 +2546,119 @@
     </w:lvl>
   </w:abstractNum>
   <w:abstractNum w:abstractNumId="2" w15:restartNumberingAfterBreak="0">
+    <w:nsid w:val="4B6B1C3A"/>
+    <w:multiLevelType w:val="hybridMultilevel"/>
+    <w:tmpl w:val="9788CEA6"/>
+    <w:lvl w:ilvl="0" w:tplc="0C090001">
+      <w:start w:val="1"/>
+      <w:numFmt w:val="bullet"/>
+      <w:lvlText w:val=""/>
+      <w:lvlJc w:val="left"/>
+      <w:pPr>
+        <w:ind w:left="720" w:hanging="360"/>
+      </w:pPr>
+      <w:rPr>
+        <w:rFonts w:ascii="Symbol" w:hAnsi="Symbol" w:hint="default"/>
+      </w:rPr>
+    </w:lvl>
+    <w:lvl w:ilvl="1" w:tplc="0C090003">
+      <w:start w:val="1"/>
+      <w:numFmt w:val="bullet"/>
+      <w:lvlText w:val="o"/>
+      <w:lvlJc w:val="left"/>
+      <w:pPr>
+        <w:ind w:left="1440" w:hanging="360"/>
+      </w:pPr>
+      <w:rPr>
+        <w:rFonts w:ascii="Courier New" w:hAnsi="Courier New" w:cs="Courier New" w:hint="default"/>
+      </w:rPr>
+    </w:lvl>
+    <w:lvl w:ilvl="2" w:tplc="0C090005">
+      <w:start w:val="1"/>
+      <w:numFmt w:val="bullet"/>
+      <w:lvlText w:val=""/>
+      <w:lvlJc w:val="left"/>
+      <w:pPr>
+        <w:ind w:left="2160" w:hanging="360"/>
+      </w:pPr>
+      <w:rPr>
+        <w:rFonts w:ascii="Wingdings" w:hAnsi="Wingdings" w:hint="default"/>
+      </w:rPr>
+    </w:lvl>
+    <w:lvl w:ilvl="3" w:tplc="0C090001">
+      <w:start w:val="1"/>
+      <w:numFmt w:val="bullet"/>
+      <w:lvlText w:val=""/>
+      <w:lvlJc w:val="left"/>
+      <w:pPr>
+        <w:ind w:left="2880" w:hanging="360"/>
+      </w:pPr>
+      <w:rPr>
+        <w:rFonts w:ascii="Symbol" w:hAnsi="Symbol" w:hint="default"/>
+      </w:rPr>
+    </w:lvl>
+    <w:lvl w:ilvl="4" w:tplc="0C090003" w:tentative="1">
+      <w:start w:val="1"/>
+      <w:numFmt w:val="bullet"/>
+      <w:lvlText w:val="o"/>
+      <w:lvlJc w:val="left"/>
+      <w:pPr>
+        <w:ind w:left="3600" w:hanging="360"/>
+      </w:pPr>
+      <w:rPr>
+        <w:rFonts w:ascii="Courier New" w:hAnsi="Courier New" w:cs="Courier New" w:hint="default"/>
+      </w:rPr>
+    </w:lvl>
+    <w:lvl w:ilvl="5" w:tplc="0C090005" w:tentative="1">
+      <w:start w:val="1"/>
+      <w:numFmt w:val="bullet"/>
+      <w:lvlText w:val=""/>
+      <w:lvlJc w:val="left"/>
+      <w:pPr>
+        <w:ind w:left="4320" w:hanging="360"/>
+      </w:pPr>
+      <w:rPr>
+        <w:rFonts w:ascii="Wingdings" w:hAnsi="Wingdings" w:hint="default"/>
+      </w:rPr>
+    </w:lvl>
+    <w:lvl w:ilvl="6" w:tplc="0C090001" w:tentative="1">
+      <w:start w:val="1"/>
+      <w:numFmt w:val="bullet"/>
+      <w:lvlText w:val=""/>
+      <w:lvlJc w:val="left"/>
+      <w:pPr>
+        <w:ind w:left="5040" w:hanging="360"/>
+      </w:pPr>
+      <w:rPr>
+        <w:rFonts w:ascii="Symbol" w:hAnsi="Symbol" w:hint="default"/>
+      </w:rPr>
+    </w:lvl>
+    <w:lvl w:ilvl="7" w:tplc="0C090003" w:tentative="1">
+      <w:start w:val="1"/>
+      <w:numFmt w:val="bullet"/>
+      <w:lvlText w:val="o"/>
+      <w:lvlJc w:val="left"/>
+      <w:pPr>
+        <w:ind w:left="5760" w:hanging="360"/>
+      </w:pPr>
+      <w:rPr>
+        <w:rFonts w:ascii="Courier New" w:hAnsi="Courier New" w:cs="Courier New" w:hint="default"/>
+      </w:rPr>
+    </w:lvl>
+    <w:lvl w:ilvl="8" w:tplc="0C090005" w:tentative="1">
+      <w:start w:val="1"/>
+      <w:numFmt w:val="bullet"/>
+      <w:lvlText w:val=""/>
+      <w:lvlJc w:val="left"/>
+      <w:pPr>
+        <w:ind w:left="6480" w:hanging="360"/>
+      </w:pPr>
+      <w:rPr>
+        <w:rFonts w:ascii="Wingdings" w:hAnsi="Wingdings" w:hint="default"/>
+      </w:rPr>
+    </w:lvl>
+  </w:abstractNum>
+  <w:abstractNum w:abstractNumId="3" w15:restartNumberingAfterBreak="0">
     <w:nsid w:val="594D2C6D"/>
     <w:multiLevelType w:val="hybridMultilevel"/>
     <w:tmpl w:val="BA2812A4"/>
@@ -2440,7 +2770,96 @@
       </w:rPr>
     </w:lvl>
   </w:abstractNum>
-  <w:abstractNum w:abstractNumId="3" w15:restartNumberingAfterBreak="0">
+  <w:abstractNum w:abstractNumId="4" w15:restartNumberingAfterBreak="0">
+    <w:nsid w:val="60F27230"/>
+    <w:multiLevelType w:val="hybridMultilevel"/>
+    <w:tmpl w:val="0204BFEC"/>
+    <w:lvl w:ilvl="0" w:tplc="2E56E190">
+      <w:start w:val="1"/>
+      <w:numFmt w:val="decimal"/>
+      <w:lvlText w:val="%1."/>
+      <w:lvlJc w:val="left"/>
+      <w:pPr>
+        <w:ind w:left="720" w:hanging="360"/>
+      </w:pPr>
+      <w:rPr>
+        <w:rFonts w:hint="default"/>
+      </w:rPr>
+    </w:lvl>
+    <w:lvl w:ilvl="1" w:tplc="0C090019" w:tentative="1">
+      <w:start w:val="1"/>
+      <w:numFmt w:val="lowerLetter"/>
+      <w:lvlText w:val="%2."/>
+      <w:lvlJc w:val="left"/>
+      <w:pPr>
+        <w:ind w:left="1440" w:hanging="360"/>
+      </w:pPr>
+    </w:lvl>
+    <w:lvl w:ilvl="2" w:tplc="0C09001B" w:tentative="1">
+      <w:start w:val="1"/>
+      <w:numFmt w:val="lowerRoman"/>
+      <w:lvlText w:val="%3."/>
+      <w:lvlJc w:val="right"/>
+      <w:pPr>
+        <w:ind w:left="2160" w:hanging="180"/>
+      </w:pPr>
+    </w:lvl>
+    <w:lvl w:ilvl="3" w:tplc="0C09000F" w:tentative="1">
+      <w:start w:val="1"/>
+      <w:numFmt w:val="decimal"/>
+      <w:lvlText w:val="%4."/>
+      <w:lvlJc w:val="left"/>
+      <w:pPr>
+        <w:ind w:left="2880" w:hanging="360"/>
+      </w:pPr>
+    </w:lvl>
+    <w:lvl w:ilvl="4" w:tplc="0C090019" w:tentative="1">
+      <w:start w:val="1"/>
+      <w:numFmt w:val="lowerLetter"/>
+      <w:lvlText w:val="%5."/>
+      <w:lvlJc w:val="left"/>
+      <w:pPr>
+        <w:ind w:left="3600" w:hanging="360"/>
+      </w:pPr>
+    </w:lvl>
+    <w:lvl w:ilvl="5" w:tplc="0C09001B" w:tentative="1">
+      <w:start w:val="1"/>
+      <w:numFmt w:val="lowerRoman"/>
+      <w:lvlText w:val="%6."/>
+      <w:lvlJc w:val="right"/>
+      <w:pPr>
+        <w:ind w:left="4320" w:hanging="180"/>
+      </w:pPr>
+    </w:lvl>
+    <w:lvl w:ilvl="6" w:tplc="0C09000F" w:tentative="1">
+      <w:start w:val="1"/>
+      <w:numFmt w:val="decimal"/>
+      <w:lvlText w:val="%7."/>
+      <w:lvlJc w:val="left"/>
+      <w:pPr>
+        <w:ind w:left="5040" w:hanging="360"/>
+      </w:pPr>
+    </w:lvl>
+    <w:lvl w:ilvl="7" w:tplc="0C090019" w:tentative="1">
+      <w:start w:val="1"/>
+      <w:numFmt w:val="lowerLetter"/>
+      <w:lvlText w:val="%8."/>
+      <w:lvlJc w:val="left"/>
+      <w:pPr>
+        <w:ind w:left="5760" w:hanging="360"/>
+      </w:pPr>
+    </w:lvl>
+    <w:lvl w:ilvl="8" w:tplc="0C09001B" w:tentative="1">
+      <w:start w:val="1"/>
+      <w:numFmt w:val="lowerRoman"/>
+      <w:lvlText w:val="%9."/>
+      <w:lvlJc w:val="right"/>
+      <w:pPr>
+        <w:ind w:left="6480" w:hanging="180"/>
+      </w:pPr>
+    </w:lvl>
+  </w:abstractNum>
+  <w:abstractNum w:abstractNumId="5" w15:restartNumberingAfterBreak="0">
     <w:nsid w:val="63D23837"/>
     <w:multiLevelType w:val="hybridMultilevel"/>
     <w:tmpl w:val="9BD61186"/>
@@ -2552,7 +2971,7 @@
       </w:rPr>
     </w:lvl>
   </w:abstractNum>
-  <w:abstractNum w:abstractNumId="4" w15:restartNumberingAfterBreak="0">
+  <w:abstractNum w:abstractNumId="6" w15:restartNumberingAfterBreak="0">
     <w:nsid w:val="66162F7D"/>
     <w:multiLevelType w:val="hybridMultilevel"/>
     <w:tmpl w:val="38A2F066"/>
@@ -2665,7 +3084,7 @@
       </w:rPr>
     </w:lvl>
   </w:abstractNum>
-  <w:abstractNum w:abstractNumId="5" w15:restartNumberingAfterBreak="0">
+  <w:abstractNum w:abstractNumId="7" w15:restartNumberingAfterBreak="0">
     <w:nsid w:val="765D23A3"/>
     <w:multiLevelType w:val="multilevel"/>
     <w:tmpl w:val="D2A25216"/>
@@ -2782,19 +3201,25 @@
     <w:abstractNumId w:val="1"/>
   </w:num>
   <w:num w:numId="2" w16cid:durableId="1881673818">
-    <w:abstractNumId w:val="5"/>
+    <w:abstractNumId w:val="7"/>
   </w:num>
   <w:num w:numId="3" w16cid:durableId="690229824">
-    <w:abstractNumId w:val="4"/>
+    <w:abstractNumId w:val="6"/>
   </w:num>
   <w:num w:numId="4" w16cid:durableId="1701740350">
-    <w:abstractNumId w:val="2"/>
+    <w:abstractNumId w:val="3"/>
   </w:num>
   <w:num w:numId="5" w16cid:durableId="1871651745">
-    <w:abstractNumId w:val="3"/>
+    <w:abstractNumId w:val="5"/>
   </w:num>
   <w:num w:numId="6" w16cid:durableId="1844197538">
     <w:abstractNumId w:val="0"/>
+  </w:num>
+  <w:num w:numId="7" w16cid:durableId="648830156">
+    <w:abstractNumId w:val="2"/>
+  </w:num>
+  <w:num w:numId="8" w16cid:durableId="1663780054">
+    <w:abstractNumId w:val="4"/>
   </w:num>
 </w:numbering>
 </file>

</xml_diff>

<commit_message>
software functions and UI design
</commit_message>
<xml_diff>
--- a/Software Design Document.docx
+++ b/Software Design Document.docx
@@ -1270,7 +1270,16 @@
         <w:ind w:left="857"/>
       </w:pPr>
     </w:p>
-    <w:p/>
+    <w:p>
+      <w:r>
+        <w:t>This will have several benefits to a few different user groups. Governments will be able to use this data to understand what is causing the most accidents, and work on changes that can help reduce these accidents thus saving damages and lives. As well as insurance companies can use this data to help model their plans and get a better idea of when, where, and why accidents happen and to be able to offer more suitable plans for different groups of people.</w:t>
+      </w:r>
+    </w:p>
+    <w:p>
+      <w:r>
+        <w:t>This will also provide important information to general road users and allow them to understand how accidents happen on the road and better prepare themselves and change their habits to help reduce the number of accidents they could cause or be a part of.</w:t>
+      </w:r>
+    </w:p>
     <w:p/>
     <w:p/>
     <w:p>
@@ -1404,65 +1413,6 @@
         <w:t>users of this software are likely to be the government and insurance companies, who need to use accident data to create policies.</w:t>
       </w:r>
     </w:p>
-    <w:p>
-      <w:pPr>
-        <w:rPr>
-          <w:color w:val="FF0000"/>
-        </w:rPr>
-      </w:pPr>
-      <w:r>
-        <w:rPr>
-          <w:color w:val="FF0000"/>
-        </w:rPr>
-        <w:t>In this section you detail how a user is supposed to interact with or use your program</w:t>
-      </w:r>
-      <w:r>
-        <w:rPr>
-          <w:color w:val="FF0000"/>
-        </w:rPr>
-        <w:t xml:space="preserve">. What do they </w:t>
-      </w:r>
-      <w:r>
-        <w:rPr>
-          <w:b/>
-          <w:i/>
-          <w:color w:val="FF0000"/>
-        </w:rPr>
-        <w:t>need</w:t>
-      </w:r>
-      <w:r>
-        <w:rPr>
-          <w:color w:val="FF0000"/>
-        </w:rPr>
-        <w:t xml:space="preserve"> to be able to do? This should all be from the end users perspective. </w:t>
-      </w:r>
-      <w:r>
-        <w:rPr>
-          <w:color w:val="FF0000"/>
-        </w:rPr>
-        <w:t>Can be a combination of narrative text and listing of needs.</w:t>
-      </w:r>
-      <w:r>
-        <w:rPr>
-          <w:color w:val="FF0000"/>
-        </w:rPr>
-        <w:t xml:space="preserve"> </w:t>
-      </w:r>
-    </w:p>
-    <w:p>
-      <w:pPr>
-        <w:rPr>
-          <w:color w:val="FF0000"/>
-        </w:rPr>
-      </w:pPr>
-      <w:r>
-        <w:rPr>
-          <w:b/>
-          <w:color w:val="FF0000"/>
-        </w:rPr>
-        <w:t>Assignment note: You have not been given a client/user, so you can make one up. Who do you think would be using your software?</w:t>
-      </w:r>
-    </w:p>
     <w:p/>
     <w:p>
       <w:pPr>
@@ -1480,127 +1430,148 @@
       </w:r>
     </w:p>
     <w:p>
-      <w:pPr>
-        <w:rPr>
-          <w:color w:val="FF0000"/>
-        </w:rPr>
-      </w:pPr>
-      <w:r>
-        <w:rPr>
-          <w:color w:val="FF0000"/>
-        </w:rPr>
-        <w:t xml:space="preserve">In this section you </w:t>
-      </w:r>
-      <w:r>
-        <w:rPr>
-          <w:color w:val="FF0000"/>
-        </w:rPr>
-        <w:t>detail what the</w:t>
-      </w:r>
-      <w:r>
-        <w:rPr>
-          <w:color w:val="FF0000"/>
-        </w:rPr>
-        <w:t xml:space="preserve"> </w:t>
-      </w:r>
-      <w:r>
-        <w:rPr>
-          <w:color w:val="FF0000"/>
-        </w:rPr>
-        <w:t xml:space="preserve">requirements for the software are. What functionality will it provide? </w:t>
-      </w:r>
-      <w:r>
-        <w:rPr>
-          <w:color w:val="FF0000"/>
-        </w:rPr>
-        <w:t>This is usually a formal listing, with requirements often using the word ‘Shall’. IE:</w:t>
-      </w:r>
-    </w:p>
-    <w:p>
-      <w:pPr>
-        <w:ind w:firstLine="284"/>
-        <w:rPr>
-          <w:color w:val="FF0000"/>
-        </w:rPr>
-      </w:pPr>
-      <w:r>
-        <w:rPr>
-          <w:color w:val="FF0000"/>
-        </w:rPr>
-        <w:t>R</w:t>
-      </w:r>
-      <w:r>
-        <w:rPr>
-          <w:color w:val="FF0000"/>
-        </w:rPr>
-        <w:t>1.</w:t>
-      </w:r>
-      <w:r>
-        <w:rPr>
-          <w:color w:val="FF0000"/>
-        </w:rPr>
-        <w:t xml:space="preserve">1 </w:t>
-      </w:r>
-      <w:r>
-        <w:rPr>
-          <w:color w:val="FF0000"/>
-        </w:rPr>
-        <w:t>The program shall accept multiple file names as arguments from the command line.</w:t>
-      </w:r>
-    </w:p>
-    <w:p>
-      <w:pPr>
-        <w:ind w:firstLine="284"/>
-        <w:rPr>
-          <w:color w:val="FF0000"/>
-        </w:rPr>
-      </w:pPr>
-      <w:r>
-        <w:rPr>
-          <w:color w:val="FF0000"/>
-        </w:rPr>
-        <w:t xml:space="preserve">R1.2 </w:t>
-      </w:r>
-      <w:r>
-        <w:rPr>
-          <w:color w:val="FF0000"/>
-        </w:rPr>
-        <w:t>Each file name can be a simple file name or include the full path of the file with one or more levels.</w:t>
-      </w:r>
-    </w:p>
-    <w:p>
-      <w:pPr>
-        <w:ind w:firstLine="284"/>
-        <w:rPr>
-          <w:color w:val="FF0000"/>
-        </w:rPr>
-      </w:pPr>
-      <w:r>
-        <w:rPr>
-          <w:color w:val="FF0000"/>
-        </w:rPr>
-        <w:t>etc …</w:t>
-      </w:r>
-    </w:p>
-    <w:p>
-      <w:pPr>
-        <w:rPr>
-          <w:color w:val="FF0000"/>
-        </w:rPr>
-      </w:pPr>
-      <w:r>
-        <w:rPr>
-          <w:color w:val="FF0000"/>
-        </w:rPr>
-        <w:t>Can be primarily functional requirements, though you may include other types if you think of them.</w:t>
-      </w:r>
-    </w:p>
-    <w:p>
-      <w:pPr>
-        <w:rPr>
-          <w:color w:val="FF0000"/>
-        </w:rPr>
-      </w:pPr>
+      <w:r>
+        <w:t>The software will require the following:</w:t>
+      </w:r>
+    </w:p>
+    <w:p>
+      <w:pPr>
+        <w:pStyle w:val="ListParagraph"/>
+        <w:numPr>
+          <w:ilvl w:val="0"/>
+          <w:numId w:val="8"/>
+        </w:numPr>
+      </w:pPr>
+      <w:r>
+        <w:t>A data set will be stored within the program</w:t>
+      </w:r>
+    </w:p>
+    <w:p>
+      <w:pPr>
+        <w:pStyle w:val="ListParagraph"/>
+        <w:numPr>
+          <w:ilvl w:val="0"/>
+          <w:numId w:val="8"/>
+        </w:numPr>
+      </w:pPr>
+      <w:r>
+        <w:t>T</w:t>
+      </w:r>
+      <w:r>
+        <w:t>he program shall accept 2 date inputs</w:t>
+      </w:r>
+    </w:p>
+    <w:p>
+      <w:pPr>
+        <w:pStyle w:val="ListParagraph"/>
+        <w:numPr>
+          <w:ilvl w:val="0"/>
+          <w:numId w:val="8"/>
+        </w:numPr>
+      </w:pPr>
+      <w:r>
+        <w:t>If an object in the data set has a date between the two accepted dates, then it will be displayed.</w:t>
+      </w:r>
+    </w:p>
+    <w:p>
+      <w:pPr>
+        <w:pStyle w:val="ListParagraph"/>
+        <w:numPr>
+          <w:ilvl w:val="0"/>
+          <w:numId w:val="8"/>
+        </w:numPr>
+      </w:pPr>
+      <w:r>
+        <w:t>The program shall accept up to 2 keywords</w:t>
+      </w:r>
+      <w:r>
+        <w:t xml:space="preserve"> through a text input</w:t>
+      </w:r>
+      <w:r>
+        <w:t>.</w:t>
+      </w:r>
+    </w:p>
+    <w:p>
+      <w:pPr>
+        <w:pStyle w:val="ListParagraph"/>
+        <w:numPr>
+          <w:ilvl w:val="0"/>
+          <w:numId w:val="8"/>
+        </w:numPr>
+      </w:pPr>
+      <w:r>
+        <w:t xml:space="preserve">If an object in the dataset contains these key words in </w:t>
+      </w:r>
+      <w:r>
+        <w:t xml:space="preserve">its </w:t>
+      </w:r>
+      <w:proofErr w:type="spellStart"/>
+      <w:r>
+        <w:t>Accident_Type</w:t>
+      </w:r>
+      <w:proofErr w:type="spellEnd"/>
+      <w:r>
+        <w:t xml:space="preserve"> attribute, then it will be displayed</w:t>
+      </w:r>
+    </w:p>
+    <w:p>
+      <w:pPr>
+        <w:pStyle w:val="ListParagraph"/>
+        <w:numPr>
+          <w:ilvl w:val="0"/>
+          <w:numId w:val="8"/>
+        </w:numPr>
+      </w:pPr>
+      <w:r>
+        <w:t>The program shall accept the date and text inputs at the same time when necessary.</w:t>
+      </w:r>
+    </w:p>
+    <w:p>
+      <w:pPr>
+        <w:pStyle w:val="ListParagraph"/>
+        <w:numPr>
+          <w:ilvl w:val="0"/>
+          <w:numId w:val="8"/>
+        </w:numPr>
+      </w:pPr>
+      <w:r>
+        <w:t xml:space="preserve">The program shall modify the graph shown with respect to </w:t>
+      </w:r>
+      <w:r>
+        <w:t>the documents being</w:t>
+      </w:r>
+      <w:r>
+        <w:t xml:space="preserve"> displayed at the time</w:t>
+      </w:r>
+      <w:r>
+        <w:t>.</w:t>
+      </w:r>
+    </w:p>
+    <w:p>
+      <w:pPr>
+        <w:pStyle w:val="ListParagraph"/>
+        <w:numPr>
+          <w:ilvl w:val="0"/>
+          <w:numId w:val="8"/>
+        </w:numPr>
+      </w:pPr>
+      <w:r>
+        <w:t xml:space="preserve">The program will provide </w:t>
+      </w:r>
+      <w:r>
+        <w:t xml:space="preserve">trends </w:t>
+      </w:r>
+      <w:proofErr w:type="gramStart"/>
+      <w:r>
+        <w:t>in regards to</w:t>
+      </w:r>
+      <w:proofErr w:type="gramEnd"/>
+      <w:r>
+        <w:t xml:space="preserve"> alcohol consumption and accidents</w:t>
+      </w:r>
+      <w:r>
+        <w:t>.</w:t>
+      </w:r>
     </w:p>
     <w:p>
       <w:pPr>
@@ -1747,7 +1718,21 @@
         <w:rPr>
           <w:color w:val="FF0000"/>
         </w:rPr>
-        <w:t>a brief description of what it does  (1 or 2 sentences);</w:t>
+        <w:t xml:space="preserve">a brief description of what it </w:t>
+      </w:r>
+      <w:proofErr w:type="gramStart"/>
+      <w:r>
+        <w:rPr>
+          <w:color w:val="FF0000"/>
+        </w:rPr>
+        <w:t>does  (</w:t>
+      </w:r>
+      <w:proofErr w:type="gramEnd"/>
+      <w:r>
+        <w:rPr>
+          <w:color w:val="FF0000"/>
+        </w:rPr>
+        <w:t>1 or 2 sentences);</w:t>
       </w:r>
     </w:p>
     <w:p>
@@ -1765,8 +1750,16 @@
         <w:rPr>
           <w:color w:val="FF0000"/>
         </w:rPr>
-        <w:t>a list of the input parameters, and their data types, and what they are used for;</w:t>
-      </w:r>
+        <w:t xml:space="preserve">a list of the input parameters, and their data types, and what they are used </w:t>
+      </w:r>
+      <w:proofErr w:type="gramStart"/>
+      <w:r>
+        <w:rPr>
+          <w:color w:val="FF0000"/>
+        </w:rPr>
+        <w:t>for;</w:t>
+      </w:r>
+      <w:proofErr w:type="gramEnd"/>
     </w:p>
     <w:p>
       <w:pPr>
@@ -1783,7 +1776,23 @@
         <w:rPr>
           <w:color w:val="FF0000"/>
         </w:rPr>
-        <w:t>a list of any side effects caused by the function (ie change global or member variables, changes data passed by reference from calling function etc)</w:t>
+        <w:t>a list of any side effects caused by the function (</w:t>
+      </w:r>
+      <w:proofErr w:type="spellStart"/>
+      <w:proofErr w:type="gramStart"/>
+      <w:r>
+        <w:rPr>
+          <w:color w:val="FF0000"/>
+        </w:rPr>
+        <w:t>ie</w:t>
+      </w:r>
+      <w:proofErr w:type="spellEnd"/>
+      <w:proofErr w:type="gramEnd"/>
+      <w:r>
+        <w:rPr>
+          <w:color w:val="FF0000"/>
+        </w:rPr>
+        <w:t xml:space="preserve"> change global or member variables, changes data passed by reference from calling function etc)</w:t>
       </w:r>
     </w:p>
     <w:p>
@@ -1830,7 +1839,23 @@
         <w:rPr>
           <w:color w:val="FF0000"/>
         </w:rPr>
-        <w:t>List of all data structures in the software (eg linked lists, trees, arrays etc)</w:t>
+        <w:t>List of all data structures in the software (</w:t>
+      </w:r>
+      <w:proofErr w:type="spellStart"/>
+      <w:proofErr w:type="gramStart"/>
+      <w:r>
+        <w:rPr>
+          <w:color w:val="FF0000"/>
+        </w:rPr>
+        <w:t>eg</w:t>
+      </w:r>
+      <w:proofErr w:type="spellEnd"/>
+      <w:proofErr w:type="gramEnd"/>
+      <w:r>
+        <w:rPr>
+          <w:color w:val="FF0000"/>
+        </w:rPr>
+        <w:t xml:space="preserve"> linked lists, trees, arrays etc)</w:t>
       </w:r>
       <w:r>
         <w:rPr>
@@ -2119,7 +2144,21 @@
         <w:rPr>
           <w:color w:val="FF0000"/>
         </w:rPr>
-        <w:t xml:space="preserve">Detail your visual design: Layout, visual elements, icons, graphics, style, colour, fonts general screen designs. This can be sketches, wireframes, mockups etc, supported by a discussion, explanation, and </w:t>
+        <w:t xml:space="preserve">Detail your visual design: Layout, visual elements, icons, graphics, style, colour, fonts general screen designs. This can be sketches, wireframes, </w:t>
+      </w:r>
+      <w:proofErr w:type="spellStart"/>
+      <w:r>
+        <w:rPr>
+          <w:color w:val="FF0000"/>
+        </w:rPr>
+        <w:t>mockups</w:t>
+      </w:r>
+      <w:proofErr w:type="spellEnd"/>
+      <w:r>
+        <w:rPr>
+          <w:color w:val="FF0000"/>
+        </w:rPr>
+        <w:t xml:space="preserve"> etc, supported by a discussion, explanation, and </w:t>
       </w:r>
       <w:r>
         <w:rPr>
@@ -2129,7 +2168,45 @@
       </w:r>
     </w:p>
     <w:p/>
-    <w:p/>
+    <w:p>
+      <w:r>
+        <w:drawing>
+          <wp:inline distT="0" distB="0" distL="0" distR="0" wp14:anchorId="374D3560" wp14:editId="4A8CEB8D">
+            <wp:extent cx="5731510" cy="3441065"/>
+            <wp:effectExtent l="0" t="0" r="2540" b="6985"/>
+            <wp:docPr id="1" name="Picture 1"/>
+            <wp:cNvGraphicFramePr>
+              <a:graphicFrameLocks xmlns:a="http://schemas.openxmlformats.org/drawingml/2006/main" noChangeAspect="1"/>
+            </wp:cNvGraphicFramePr>
+            <a:graphic xmlns:a="http://schemas.openxmlformats.org/drawingml/2006/main">
+              <a:graphicData uri="http://schemas.openxmlformats.org/drawingml/2006/picture">
+                <pic:pic xmlns:pic="http://schemas.openxmlformats.org/drawingml/2006/picture">
+                  <pic:nvPicPr>
+                    <pic:cNvPr id="1" name=""/>
+                    <pic:cNvPicPr/>
+                  </pic:nvPicPr>
+                  <pic:blipFill>
+                    <a:blip r:embed="rId8"/>
+                    <a:stretch>
+                      <a:fillRect/>
+                    </a:stretch>
+                  </pic:blipFill>
+                  <pic:spPr>
+                    <a:xfrm>
+                      <a:off x="0" y="0"/>
+                      <a:ext cx="5731510" cy="3441065"/>
+                    </a:xfrm>
+                    <a:prstGeom prst="rect">
+                      <a:avLst/>
+                    </a:prstGeom>
+                  </pic:spPr>
+                </pic:pic>
+              </a:graphicData>
+            </a:graphic>
+          </wp:inline>
+        </w:drawing>
+      </w:r>
+    </w:p>
     <w:sectPr>
       <w:pgSz w:w="11906" w:h="16838"/>
       <w:pgMar w:top="1440" w:right="1440" w:bottom="1440" w:left="1440" w:header="708" w:footer="708" w:gutter="0"/>
@@ -2162,6 +2239,13 @@
       </w:r>
     </w:p>
   </w:endnote>
+  <w:endnote w:type="continuationNotice" w:id="1">
+    <w:p>
+      <w:pPr>
+        <w:spacing w:after="0" w:line="240" w:lineRule="auto"/>
+      </w:pPr>
+    </w:p>
+  </w:endnote>
 </w:endnotes>
 </file>
 
@@ -2185,6 +2269,13 @@
       <w:r>
         <w:continuationSeparator/>
       </w:r>
+    </w:p>
+  </w:footnote>
+  <w:footnote w:type="continuationNotice" w:id="1">
+    <w:p>
+      <w:pPr>
+        <w:spacing w:after="0" w:line="240" w:lineRule="auto"/>
+      </w:pPr>
     </w:p>
   </w:footnote>
 </w:footnotes>
@@ -2643,6 +2734,95 @@
     </w:lvl>
   </w:abstractNum>
   <w:abstractNum w:abstractNumId="4" w15:restartNumberingAfterBreak="0">
+    <w:nsid w:val="60F27230"/>
+    <w:multiLevelType w:val="hybridMultilevel"/>
+    <w:tmpl w:val="0204BFEC"/>
+    <w:lvl w:ilvl="0" w:tplc="2E56E190">
+      <w:start w:val="1"/>
+      <w:numFmt w:val="decimal"/>
+      <w:lvlText w:val="%1."/>
+      <w:lvlJc w:val="left"/>
+      <w:pPr>
+        <w:ind w:left="720" w:hanging="360"/>
+      </w:pPr>
+      <w:rPr>
+        <w:rFonts w:hint="default"/>
+      </w:rPr>
+    </w:lvl>
+    <w:lvl w:ilvl="1" w:tplc="0C090019" w:tentative="1">
+      <w:start w:val="1"/>
+      <w:numFmt w:val="lowerLetter"/>
+      <w:lvlText w:val="%2."/>
+      <w:lvlJc w:val="left"/>
+      <w:pPr>
+        <w:ind w:left="1440" w:hanging="360"/>
+      </w:pPr>
+    </w:lvl>
+    <w:lvl w:ilvl="2" w:tplc="0C09001B" w:tentative="1">
+      <w:start w:val="1"/>
+      <w:numFmt w:val="lowerRoman"/>
+      <w:lvlText w:val="%3."/>
+      <w:lvlJc w:val="right"/>
+      <w:pPr>
+        <w:ind w:left="2160" w:hanging="180"/>
+      </w:pPr>
+    </w:lvl>
+    <w:lvl w:ilvl="3" w:tplc="0C09000F" w:tentative="1">
+      <w:start w:val="1"/>
+      <w:numFmt w:val="decimal"/>
+      <w:lvlText w:val="%4."/>
+      <w:lvlJc w:val="left"/>
+      <w:pPr>
+        <w:ind w:left="2880" w:hanging="360"/>
+      </w:pPr>
+    </w:lvl>
+    <w:lvl w:ilvl="4" w:tplc="0C090019" w:tentative="1">
+      <w:start w:val="1"/>
+      <w:numFmt w:val="lowerLetter"/>
+      <w:lvlText w:val="%5."/>
+      <w:lvlJc w:val="left"/>
+      <w:pPr>
+        <w:ind w:left="3600" w:hanging="360"/>
+      </w:pPr>
+    </w:lvl>
+    <w:lvl w:ilvl="5" w:tplc="0C09001B" w:tentative="1">
+      <w:start w:val="1"/>
+      <w:numFmt w:val="lowerRoman"/>
+      <w:lvlText w:val="%6."/>
+      <w:lvlJc w:val="right"/>
+      <w:pPr>
+        <w:ind w:left="4320" w:hanging="180"/>
+      </w:pPr>
+    </w:lvl>
+    <w:lvl w:ilvl="6" w:tplc="0C09000F" w:tentative="1">
+      <w:start w:val="1"/>
+      <w:numFmt w:val="decimal"/>
+      <w:lvlText w:val="%7."/>
+      <w:lvlJc w:val="left"/>
+      <w:pPr>
+        <w:ind w:left="5040" w:hanging="360"/>
+      </w:pPr>
+    </w:lvl>
+    <w:lvl w:ilvl="7" w:tplc="0C090019" w:tentative="1">
+      <w:start w:val="1"/>
+      <w:numFmt w:val="lowerLetter"/>
+      <w:lvlText w:val="%8."/>
+      <w:lvlJc w:val="left"/>
+      <w:pPr>
+        <w:ind w:left="5760" w:hanging="360"/>
+      </w:pPr>
+    </w:lvl>
+    <w:lvl w:ilvl="8" w:tplc="0C09001B" w:tentative="1">
+      <w:start w:val="1"/>
+      <w:numFmt w:val="lowerRoman"/>
+      <w:lvlText w:val="%9."/>
+      <w:lvlJc w:val="right"/>
+      <w:pPr>
+        <w:ind w:left="6480" w:hanging="180"/>
+      </w:pPr>
+    </w:lvl>
+  </w:abstractNum>
+  <w:abstractNum w:abstractNumId="5" w15:restartNumberingAfterBreak="0">
     <w:nsid w:val="63D23837"/>
     <w:multiLevelType w:val="hybridMultilevel"/>
     <w:tmpl w:val="9BD61186"/>
@@ -2754,7 +2934,7 @@
       </w:rPr>
     </w:lvl>
   </w:abstractNum>
-  <w:abstractNum w:abstractNumId="5" w15:restartNumberingAfterBreak="0">
+  <w:abstractNum w:abstractNumId="6" w15:restartNumberingAfterBreak="0">
     <w:nsid w:val="66162F7D"/>
     <w:multiLevelType w:val="hybridMultilevel"/>
     <w:tmpl w:val="38A2F066"/>
@@ -2867,7 +3047,7 @@
       </w:rPr>
     </w:lvl>
   </w:abstractNum>
-  <w:abstractNum w:abstractNumId="6" w15:restartNumberingAfterBreak="0">
+  <w:abstractNum w:abstractNumId="7" w15:restartNumberingAfterBreak="0">
     <w:nsid w:val="765D23A3"/>
     <w:multiLevelType w:val="multilevel"/>
     <w:tmpl w:val="D2A25216"/>
@@ -2984,22 +3164,25 @@
     <w:abstractNumId w:val="1"/>
   </w:num>
   <w:num w:numId="2" w16cid:durableId="1881673818">
-    <w:abstractNumId w:val="6"/>
+    <w:abstractNumId w:val="7"/>
   </w:num>
   <w:num w:numId="3" w16cid:durableId="690229824">
-    <w:abstractNumId w:val="5"/>
+    <w:abstractNumId w:val="6"/>
   </w:num>
   <w:num w:numId="4" w16cid:durableId="1701740350">
     <w:abstractNumId w:val="3"/>
   </w:num>
   <w:num w:numId="5" w16cid:durableId="1871651745">
-    <w:abstractNumId w:val="4"/>
+    <w:abstractNumId w:val="5"/>
   </w:num>
   <w:num w:numId="6" w16cid:durableId="1844197538">
     <w:abstractNumId w:val="0"/>
   </w:num>
   <w:num w:numId="7" w16cid:durableId="648830156">
     <w:abstractNumId w:val="2"/>
+  </w:num>
+  <w:num w:numId="8" w16cid:durableId="1663780054">
+    <w:abstractNumId w:val="4"/>
   </w:num>
 </w:numbering>
 </file>

</xml_diff>

<commit_message>
Use cases and Software design
</commit_message>
<xml_diff>
--- a/Software Design Document.docx
+++ b/Software Design Document.docx
@@ -1282,6 +1282,7 @@
     </w:p>
     <w:p/>
     <w:p/>
+    <w:p/>
     <w:p>
       <w:r>
         <w:br w:type="page"/>
@@ -1455,10 +1456,7 @@
         </w:numPr>
       </w:pPr>
       <w:r>
-        <w:t>T</w:t>
-      </w:r>
-      <w:r>
-        <w:t>he program shall accept 2 date inputs</w:t>
+        <w:t>The program shall accept 2 date inputs</w:t>
       </w:r>
     </w:p>
     <w:p>
@@ -1574,6 +1572,11 @@
       </w:r>
     </w:p>
     <w:p>
+      <w:r>
+        <w:br w:type="page"/>
+      </w:r>
+    </w:p>
+    <w:p>
       <w:pPr>
         <w:pStyle w:val="Heading2"/>
         <w:numPr>
@@ -1583,598 +1586,24 @@
       </w:pPr>
       <w:bookmarkStart w:id="6" w:name="_Toc46748629"/>
       <w:r>
+        <w:lastRenderedPageBreak/>
         <w:t>Use Cases</w:t>
       </w:r>
       <w:bookmarkEnd w:id="6"/>
       <w:r>
         <w:t xml:space="preserve"> &amp; Use Case Diagrams</w:t>
       </w:r>
-    </w:p>
-    <w:p>
-      <w:pPr>
-        <w:rPr>
-          <w:color w:val="FF0000"/>
-        </w:rPr>
-      </w:pPr>
-      <w:r>
-        <w:rPr>
-          <w:color w:val="FF0000"/>
-        </w:rPr>
-        <w:t xml:space="preserve">In this section you </w:t>
-      </w:r>
-      <w:r>
-        <w:rPr>
-          <w:color w:val="FF0000"/>
-        </w:rPr>
-        <w:t>provide some use cases showing how people may use your software.</w:t>
-      </w:r>
-    </w:p>
-    <w:p/>
-    <w:p/>
-    <w:p/>
-    <w:p>
-      <w:r>
-        <w:br w:type="page"/>
-      </w:r>
-    </w:p>
-    <w:p>
-      <w:pPr>
-        <w:pStyle w:val="Heading1"/>
-        <w:numPr>
-          <w:ilvl w:val="0"/>
-          <w:numId w:val="2"/>
-        </w:numPr>
-      </w:pPr>
-      <w:bookmarkStart w:id="7" w:name="_Toc46748630"/>
-      <w:r>
-        <w:lastRenderedPageBreak/>
-        <w:t>Software Design and S</w:t>
-      </w:r>
-      <w:r>
-        <w:t>ystem Components</w:t>
-      </w:r>
-      <w:bookmarkEnd w:id="7"/>
-    </w:p>
-    <w:p>
-      <w:pPr>
-        <w:pStyle w:val="Heading2"/>
-        <w:numPr>
-          <w:ilvl w:val="1"/>
-          <w:numId w:val="2"/>
-        </w:numPr>
-      </w:pPr>
-      <w:r>
-        <w:t>Software Design</w:t>
-      </w:r>
-    </w:p>
-    <w:p>
-      <w:pPr>
-        <w:rPr>
-          <w:color w:val="FF0000"/>
-        </w:rPr>
-      </w:pPr>
-      <w:r>
-        <w:rPr>
-          <w:color w:val="FF0000"/>
-        </w:rPr>
-        <w:t>A block diagram/flowchart of how your software might work</w:t>
-      </w:r>
-    </w:p>
-    <w:p>
-      <w:pPr>
-        <w:pStyle w:val="Heading2"/>
-        <w:numPr>
-          <w:ilvl w:val="1"/>
-          <w:numId w:val="2"/>
-        </w:numPr>
-      </w:pPr>
-      <w:r>
-        <w:t>System Components</w:t>
-      </w:r>
-    </w:p>
-    <w:p>
-      <w:pPr>
-        <w:pStyle w:val="Heading3"/>
-        <w:numPr>
-          <w:ilvl w:val="2"/>
-          <w:numId w:val="2"/>
-        </w:numPr>
-      </w:pPr>
-      <w:r>
-        <w:t>Functions</w:t>
-      </w:r>
-    </w:p>
-    <w:p>
-      <w:pPr>
-        <w:rPr>
-          <w:color w:val="FF0000"/>
-        </w:rPr>
-      </w:pPr>
-      <w:r>
-        <w:rPr>
-          <w:color w:val="FF0000"/>
-        </w:rPr>
-        <w:t>Preliminary list</w:t>
-      </w:r>
-      <w:r>
-        <w:rPr>
-          <w:color w:val="FF0000"/>
-        </w:rPr>
-        <w:t xml:space="preserve"> of all functions in the software. For each function in the list the following information is provided:</w:t>
-      </w:r>
-    </w:p>
-    <w:p>
-      <w:pPr>
-        <w:pStyle w:val="ListParagraph"/>
-        <w:numPr>
-          <w:ilvl w:val="0"/>
-          <w:numId w:val="5"/>
-        </w:numPr>
-        <w:rPr>
-          <w:color w:val="FF0000"/>
-        </w:rPr>
-      </w:pPr>
-      <w:r>
-        <w:rPr>
-          <w:color w:val="FF0000"/>
-        </w:rPr>
-        <w:t xml:space="preserve">a brief description of what it </w:t>
-      </w:r>
-      <w:proofErr w:type="gramStart"/>
-      <w:r>
-        <w:rPr>
-          <w:color w:val="FF0000"/>
-        </w:rPr>
-        <w:t>does  (</w:t>
-      </w:r>
-      <w:proofErr w:type="gramEnd"/>
-      <w:r>
-        <w:rPr>
-          <w:color w:val="FF0000"/>
-        </w:rPr>
-        <w:t>1 or 2 sentences);</w:t>
-      </w:r>
-    </w:p>
-    <w:p>
-      <w:pPr>
-        <w:pStyle w:val="ListParagraph"/>
-        <w:numPr>
-          <w:ilvl w:val="0"/>
-          <w:numId w:val="5"/>
-        </w:numPr>
-        <w:rPr>
-          <w:color w:val="FF0000"/>
-        </w:rPr>
-      </w:pPr>
-      <w:r>
-        <w:rPr>
-          <w:color w:val="FF0000"/>
-        </w:rPr>
-        <w:t xml:space="preserve">a list of the input parameters, and their data types, and what they are used </w:t>
-      </w:r>
-      <w:proofErr w:type="gramStart"/>
-      <w:r>
-        <w:rPr>
-          <w:color w:val="FF0000"/>
-        </w:rPr>
-        <w:t>for;</w:t>
-      </w:r>
-      <w:proofErr w:type="gramEnd"/>
-    </w:p>
-    <w:p>
-      <w:pPr>
-        <w:pStyle w:val="ListParagraph"/>
-        <w:numPr>
-          <w:ilvl w:val="0"/>
-          <w:numId w:val="4"/>
-        </w:numPr>
-        <w:rPr>
-          <w:color w:val="FF0000"/>
-        </w:rPr>
-      </w:pPr>
-      <w:r>
-        <w:rPr>
-          <w:color w:val="FF0000"/>
-        </w:rPr>
-        <w:t>a list of any side effects caused by the function (</w:t>
-      </w:r>
-      <w:proofErr w:type="spellStart"/>
-      <w:proofErr w:type="gramStart"/>
-      <w:r>
-        <w:rPr>
-          <w:color w:val="FF0000"/>
-        </w:rPr>
-        <w:t>ie</w:t>
-      </w:r>
-      <w:proofErr w:type="spellEnd"/>
-      <w:proofErr w:type="gramEnd"/>
-      <w:r>
-        <w:rPr>
-          <w:color w:val="FF0000"/>
-        </w:rPr>
-        <w:t xml:space="preserve"> change global or member variables, changes data passed by reference from calling function etc)</w:t>
-      </w:r>
-    </w:p>
-    <w:p>
-      <w:pPr>
-        <w:pStyle w:val="ListParagraph"/>
-        <w:numPr>
-          <w:ilvl w:val="0"/>
-          <w:numId w:val="4"/>
-        </w:numPr>
-        <w:rPr>
-          <w:color w:val="FF0000"/>
-        </w:rPr>
-      </w:pPr>
-      <w:r>
-        <w:rPr>
-          <w:color w:val="FF0000"/>
-        </w:rPr>
-        <w:t>a description of the function’s return value</w:t>
-      </w:r>
-    </w:p>
-    <w:p/>
-    <w:p>
-      <w:pPr>
-        <w:pStyle w:val="Heading3"/>
-        <w:numPr>
-          <w:ilvl w:val="2"/>
-          <w:numId w:val="2"/>
-        </w:numPr>
-      </w:pPr>
-      <w:r>
-        <w:t>Data Structures</w:t>
-      </w:r>
-      <w:r>
-        <w:t xml:space="preserve"> / Data Sources</w:t>
-      </w:r>
-    </w:p>
-    <w:p>
-      <w:pPr>
-        <w:rPr>
-          <w:color w:val="FF0000"/>
-        </w:rPr>
-      </w:pPr>
-      <w:r>
-        <w:rPr>
-          <w:color w:val="FF0000"/>
-        </w:rPr>
-        <w:t>List of all data structures in the software (</w:t>
-      </w:r>
-      <w:proofErr w:type="spellStart"/>
-      <w:proofErr w:type="gramStart"/>
-      <w:r>
-        <w:rPr>
-          <w:color w:val="FF0000"/>
-        </w:rPr>
-        <w:t>eg</w:t>
-      </w:r>
-      <w:proofErr w:type="spellEnd"/>
-      <w:proofErr w:type="gramEnd"/>
-      <w:r>
-        <w:rPr>
-          <w:color w:val="FF0000"/>
-        </w:rPr>
-        <w:t xml:space="preserve"> linked lists, trees, arrays etc)</w:t>
-      </w:r>
-      <w:r>
-        <w:rPr>
-          <w:color w:val="FF0000"/>
-        </w:rPr>
-        <w:t xml:space="preserve"> or eternal data sources</w:t>
-      </w:r>
-      <w:r>
-        <w:rPr>
-          <w:color w:val="FF0000"/>
-        </w:rPr>
-        <w:t>. For each data structure in the list the following information is provided:</w:t>
-      </w:r>
-    </w:p>
-    <w:p>
-      <w:pPr>
-        <w:pStyle w:val="ListParagraph"/>
-        <w:numPr>
-          <w:ilvl w:val="0"/>
-          <w:numId w:val="4"/>
-        </w:numPr>
-        <w:rPr>
-          <w:color w:val="FF0000"/>
-        </w:rPr>
-      </w:pPr>
-      <w:r>
-        <w:rPr>
-          <w:color w:val="FF0000"/>
-        </w:rPr>
-        <w:t xml:space="preserve">Type of structure (tree, list etc), </w:t>
-      </w:r>
-    </w:p>
-    <w:p>
-      <w:pPr>
-        <w:pStyle w:val="ListParagraph"/>
-        <w:numPr>
-          <w:ilvl w:val="0"/>
-          <w:numId w:val="4"/>
-        </w:numPr>
-        <w:rPr>
-          <w:color w:val="FF0000"/>
-        </w:rPr>
-      </w:pPr>
-      <w:r>
-        <w:rPr>
-          <w:color w:val="FF0000"/>
-        </w:rPr>
-        <w:t>Description of where and how it is used</w:t>
-      </w:r>
-    </w:p>
-    <w:p>
-      <w:pPr>
-        <w:pStyle w:val="ListParagraph"/>
-        <w:numPr>
-          <w:ilvl w:val="0"/>
-          <w:numId w:val="4"/>
-        </w:numPr>
-        <w:rPr>
-          <w:color w:val="FF0000"/>
-        </w:rPr>
-      </w:pPr>
-      <w:r>
-        <w:rPr>
-          <w:color w:val="FF0000"/>
-        </w:rPr>
-        <w:t>List of data members, and what each one is for do</w:t>
-      </w:r>
-    </w:p>
-    <w:p>
-      <w:pPr>
-        <w:pStyle w:val="ListParagraph"/>
-        <w:numPr>
-          <w:ilvl w:val="0"/>
-          <w:numId w:val="4"/>
-        </w:numPr>
-        <w:rPr>
-          <w:color w:val="FF0000"/>
-        </w:rPr>
-      </w:pPr>
-      <w:r>
-        <w:rPr>
-          <w:color w:val="FF0000"/>
-        </w:rPr>
-        <w:t>List of functions that use it</w:t>
-      </w:r>
-    </w:p>
-    <w:p>
-      <w:pPr>
-        <w:pStyle w:val="ListParagraph"/>
-        <w:ind w:left="1080"/>
-        <w:rPr>
-          <w:color w:val="FF0000"/>
-        </w:rPr>
-      </w:pPr>
-    </w:p>
-    <w:p>
-      <w:pPr>
-        <w:pStyle w:val="Heading3"/>
-        <w:numPr>
-          <w:ilvl w:val="2"/>
-          <w:numId w:val="2"/>
-        </w:numPr>
-      </w:pPr>
-      <w:r>
-        <w:t>Detailed Design</w:t>
-      </w:r>
-    </w:p>
-    <w:p>
-      <w:pPr>
-        <w:rPr>
-          <w:color w:val="FF0000"/>
-        </w:rPr>
-      </w:pPr>
-      <w:r>
-        <w:rPr>
-          <w:color w:val="FF0000"/>
-        </w:rPr>
-        <w:t xml:space="preserve">Pseudocode for all non-standard / </w:t>
-      </w:r>
-      <w:r>
-        <w:rPr>
-          <w:color w:val="FF0000"/>
-        </w:rPr>
-        <w:t>non-trivial algorithms that operate on data</w:t>
-      </w:r>
-      <w:r>
-        <w:rPr>
-          <w:color w:val="FF0000"/>
-        </w:rPr>
-        <w:t xml:space="preserve"> </w:t>
-      </w:r>
-      <w:r>
-        <w:rPr>
-          <w:color w:val="FF0000"/>
-        </w:rPr>
-        <w:t>structures</w:t>
-      </w:r>
-    </w:p>
-    <w:p>
-      <w:pPr>
-        <w:rPr>
-          <w:color w:val="FF0000"/>
-        </w:rPr>
-      </w:pPr>
-    </w:p>
-    <w:p>
-      <w:pPr>
-        <w:rPr>
-          <w:color w:val="FF0000"/>
-        </w:rPr>
-      </w:pPr>
-    </w:p>
-    <w:p>
-      <w:r>
-        <w:br w:type="page"/>
-      </w:r>
-    </w:p>
-    <w:p>
-      <w:pPr>
-        <w:pStyle w:val="Heading1"/>
-        <w:numPr>
-          <w:ilvl w:val="0"/>
-          <w:numId w:val="2"/>
-        </w:numPr>
-      </w:pPr>
-      <w:bookmarkStart w:id="8" w:name="_Toc46748633"/>
-      <w:r>
-        <w:lastRenderedPageBreak/>
-        <w:t>User Interface Design</w:t>
-      </w:r>
-      <w:bookmarkEnd w:id="8"/>
-    </w:p>
-    <w:p>
-      <w:pPr>
-        <w:rPr>
-          <w:color w:val="FF0000"/>
-        </w:rPr>
-      </w:pPr>
-      <w:r>
-        <w:rPr>
-          <w:color w:val="FF0000"/>
-        </w:rPr>
-        <w:t>This is your initial</w:t>
-      </w:r>
-      <w:r>
-        <w:rPr>
-          <w:color w:val="FF0000"/>
-        </w:rPr>
-        <w:t xml:space="preserve"> interface</w:t>
-      </w:r>
-      <w:r>
-        <w:rPr>
-          <w:color w:val="FF0000"/>
-        </w:rPr>
-        <w:t xml:space="preserve"> design. Describe the tools you used for this design stage and any key findings that informed your design.  This </w:t>
-      </w:r>
-      <w:r>
-        <w:rPr>
-          <w:color w:val="FF0000"/>
-        </w:rPr>
-        <w:t>introduction is descriptive and should</w:t>
-      </w:r>
-      <w:r>
-        <w:rPr>
-          <w:color w:val="FF0000"/>
-        </w:rPr>
-        <w:t xml:space="preserve"> explain what you have completed for the actual design work you will present in the sub-section</w:t>
-      </w:r>
-      <w:r>
-        <w:rPr>
-          <w:color w:val="FF0000"/>
-        </w:rPr>
-        <w:t>s below.</w:t>
-      </w:r>
-    </w:p>
-    <w:p/>
-    <w:p>
-      <w:pPr>
-        <w:pStyle w:val="Heading2"/>
-        <w:numPr>
-          <w:ilvl w:val="1"/>
-          <w:numId w:val="2"/>
-        </w:numPr>
-      </w:pPr>
-      <w:r>
-        <w:t>Structural Design</w:t>
-      </w:r>
-    </w:p>
-    <w:p>
-      <w:pPr>
-        <w:rPr>
-          <w:color w:val="FF0000"/>
-        </w:rPr>
-      </w:pPr>
-      <w:r>
-        <w:rPr>
-          <w:color w:val="FF0000"/>
-        </w:rPr>
-        <w:t>Structural design refers to the navigational and information structure of your product – the structure that supports the interface layout.  How will you structure your product?  How will you group your information?  How will you navigate through your product?  Why?  This can take the form of a diagram showing structure and hierarchy, supported by a discussion and justification of your choices.  Why have you made these design choices?</w:t>
-      </w:r>
-      <w:r>
-        <w:rPr>
-          <w:color w:val="FF0000"/>
-        </w:rPr>
-        <w:t xml:space="preserve"> </w:t>
-      </w:r>
-      <w:r>
-        <w:rPr>
-          <w:color w:val="FF0000"/>
-        </w:rPr>
-        <w:t xml:space="preserve">Describe and outline the structure of your </w:t>
-      </w:r>
-      <w:r>
-        <w:rPr>
-          <w:color w:val="FF0000"/>
-        </w:rPr>
-        <w:t>interface</w:t>
-      </w:r>
-      <w:r>
-        <w:rPr>
-          <w:color w:val="FF0000"/>
-        </w:rPr>
-        <w:t xml:space="preserve"> and of your information. </w:t>
-      </w:r>
-    </w:p>
-    <w:p/>
-    <w:p>
-      <w:pPr>
-        <w:pStyle w:val="Heading2"/>
-        <w:numPr>
-          <w:ilvl w:val="1"/>
-          <w:numId w:val="2"/>
-        </w:numPr>
-      </w:pPr>
-      <w:r>
-        <w:t>Visual Design</w:t>
-      </w:r>
-    </w:p>
-    <w:p>
-      <w:pPr>
-        <w:rPr>
-          <w:color w:val="FF0000"/>
-        </w:rPr>
-      </w:pPr>
-      <w:r>
-        <w:rPr>
-          <w:color w:val="FF0000"/>
-        </w:rPr>
-        <w:t xml:space="preserve">Detail your visual design: Layout, visual elements, icons, graphics, style, colour, fonts general screen designs. This can be sketches, wireframes, </w:t>
-      </w:r>
-      <w:proofErr w:type="spellStart"/>
-      <w:r>
-        <w:rPr>
-          <w:color w:val="FF0000"/>
-        </w:rPr>
-        <w:t>mockups</w:t>
-      </w:r>
-      <w:proofErr w:type="spellEnd"/>
-      <w:r>
-        <w:rPr>
-          <w:color w:val="FF0000"/>
-        </w:rPr>
-        <w:t xml:space="preserve"> etc, supported by a discussion, explanation, and </w:t>
-      </w:r>
-      <w:r>
-        <w:rPr>
-          <w:color w:val="FF0000"/>
-        </w:rPr>
-        <w:t xml:space="preserve">justification of your choices. </w:t>
-      </w:r>
-    </w:p>
-    <w:p/>
+      <w:r>
+        <w:tab/>
+      </w:r>
+    </w:p>
     <w:p>
       <w:r>
         <w:drawing>
-          <wp:inline distT="0" distB="0" distL="0" distR="0" wp14:anchorId="374D3560" wp14:editId="4A8CEB8D">
-            <wp:extent cx="5731510" cy="3441065"/>
-            <wp:effectExtent l="0" t="0" r="2540" b="6985"/>
-            <wp:docPr id="1" name="Picture 1"/>
+          <wp:inline distT="0" distB="0" distL="0" distR="0" wp14:anchorId="46A13706" wp14:editId="5E5277C8">
+            <wp:extent cx="5731510" cy="6562725"/>
+            <wp:effectExtent l="19050" t="19050" r="21590" b="28575"/>
+            <wp:docPr id="2" name="Picture 2" descr="Diagram&#10;&#10;Description automatically generated"/>
             <wp:cNvGraphicFramePr>
               <a:graphicFrameLocks xmlns:a="http://schemas.openxmlformats.org/drawingml/2006/main" noChangeAspect="1"/>
             </wp:cNvGraphicFramePr>
@@ -2182,11 +1611,745 @@
               <a:graphicData uri="http://schemas.openxmlformats.org/drawingml/2006/picture">
                 <pic:pic xmlns:pic="http://schemas.openxmlformats.org/drawingml/2006/picture">
                   <pic:nvPicPr>
-                    <pic:cNvPr id="1" name=""/>
+                    <pic:cNvPr id="2" name="Picture 2" descr="Diagram&#10;&#10;Description automatically generated"/>
                     <pic:cNvPicPr/>
                   </pic:nvPicPr>
                   <pic:blipFill>
                     <a:blip r:embed="rId8"/>
+                    <a:stretch>
+                      <a:fillRect/>
+                    </a:stretch>
+                  </pic:blipFill>
+                  <pic:spPr>
+                    <a:xfrm>
+                      <a:off x="0" y="0"/>
+                      <a:ext cx="5731510" cy="6562725"/>
+                    </a:xfrm>
+                    <a:prstGeom prst="rect">
+                      <a:avLst/>
+                    </a:prstGeom>
+                    <a:ln>
+                      <a:solidFill>
+                        <a:schemeClr val="accent1"/>
+                      </a:solidFill>
+                    </a:ln>
+                  </pic:spPr>
+                </pic:pic>
+              </a:graphicData>
+            </a:graphic>
+          </wp:inline>
+        </w:drawing>
+      </w:r>
+    </w:p>
+    <w:p/>
+    <w:p/>
+    <w:p/>
+    <w:p>
+      <w:r>
+        <w:br w:type="page"/>
+      </w:r>
+    </w:p>
+    <w:p>
+      <w:pPr>
+        <w:pStyle w:val="Heading1"/>
+        <w:numPr>
+          <w:ilvl w:val="0"/>
+          <w:numId w:val="2"/>
+        </w:numPr>
+      </w:pPr>
+      <w:bookmarkStart w:id="7" w:name="_Toc46748630"/>
+      <w:r>
+        <w:lastRenderedPageBreak/>
+        <w:t>Software Design and S</w:t>
+      </w:r>
+      <w:r>
+        <w:t>ystem Components</w:t>
+      </w:r>
+      <w:bookmarkEnd w:id="7"/>
+    </w:p>
+    <w:p>
+      <w:pPr>
+        <w:pStyle w:val="Heading2"/>
+        <w:numPr>
+          <w:ilvl w:val="1"/>
+          <w:numId w:val="2"/>
+        </w:numPr>
+      </w:pPr>
+      <w:r>
+        <w:t>Software Design</w:t>
+      </w:r>
+    </w:p>
+    <w:p/>
+    <w:p>
+      <w:r>
+        <w:drawing>
+          <wp:inline distT="0" distB="0" distL="0" distR="0" wp14:anchorId="344C2CA7" wp14:editId="1E416F16">
+            <wp:extent cx="5731510" cy="6866890"/>
+            <wp:effectExtent l="19050" t="19050" r="21590" b="10160"/>
+            <wp:docPr id="4" name="Picture 4" descr="Diagram&#10;&#10;Description automatically generated"/>
+            <wp:cNvGraphicFramePr>
+              <a:graphicFrameLocks xmlns:a="http://schemas.openxmlformats.org/drawingml/2006/main" noChangeAspect="1"/>
+            </wp:cNvGraphicFramePr>
+            <a:graphic xmlns:a="http://schemas.openxmlformats.org/drawingml/2006/main">
+              <a:graphicData uri="http://schemas.openxmlformats.org/drawingml/2006/picture">
+                <pic:pic xmlns:pic="http://schemas.openxmlformats.org/drawingml/2006/picture">
+                  <pic:nvPicPr>
+                    <pic:cNvPr id="4" name="Picture 4" descr="Diagram&#10;&#10;Description automatically generated"/>
+                    <pic:cNvPicPr/>
+                  </pic:nvPicPr>
+                  <pic:blipFill>
+                    <a:blip r:embed="rId9"/>
+                    <a:stretch>
+                      <a:fillRect/>
+                    </a:stretch>
+                  </pic:blipFill>
+                  <pic:spPr>
+                    <a:xfrm>
+                      <a:off x="0" y="0"/>
+                      <a:ext cx="5731510" cy="6866890"/>
+                    </a:xfrm>
+                    <a:prstGeom prst="rect">
+                      <a:avLst/>
+                    </a:prstGeom>
+                    <a:ln>
+                      <a:solidFill>
+                        <a:schemeClr val="accent1"/>
+                      </a:solidFill>
+                    </a:ln>
+                  </pic:spPr>
+                </pic:pic>
+              </a:graphicData>
+            </a:graphic>
+          </wp:inline>
+        </w:drawing>
+      </w:r>
+    </w:p>
+    <w:p/>
+    <w:p>
+      <w:pPr>
+        <w:pStyle w:val="Heading2"/>
+        <w:numPr>
+          <w:ilvl w:val="1"/>
+          <w:numId w:val="2"/>
+        </w:numPr>
+      </w:pPr>
+      <w:r>
+        <w:lastRenderedPageBreak/>
+        <w:t>System Components</w:t>
+      </w:r>
+    </w:p>
+    <w:p>
+      <w:pPr>
+        <w:pStyle w:val="Heading3"/>
+        <w:numPr>
+          <w:ilvl w:val="2"/>
+          <w:numId w:val="2"/>
+        </w:numPr>
+      </w:pPr>
+      <w:r>
+        <w:t>Functions</w:t>
+      </w:r>
+    </w:p>
+    <w:p>
+      <w:pPr>
+        <w:pStyle w:val="ListParagraph"/>
+        <w:numPr>
+          <w:ilvl w:val="0"/>
+          <w:numId w:val="10"/>
+        </w:numPr>
+      </w:pPr>
+      <w:proofErr w:type="spellStart"/>
+      <w:proofErr w:type="gramStart"/>
+      <w:r>
+        <w:t>loadData</w:t>
+      </w:r>
+      <w:proofErr w:type="spellEnd"/>
+      <w:r>
+        <w:t>(</w:t>
+      </w:r>
+      <w:proofErr w:type="gramEnd"/>
+      <w:r>
+        <w:t>)</w:t>
+      </w:r>
+    </w:p>
+    <w:p>
+      <w:pPr>
+        <w:pStyle w:val="ListParagraph"/>
+        <w:numPr>
+          <w:ilvl w:val="1"/>
+          <w:numId w:val="10"/>
+        </w:numPr>
+      </w:pPr>
+      <w:r>
+        <w:t xml:space="preserve">The </w:t>
+      </w:r>
+      <w:proofErr w:type="spellStart"/>
+      <w:r>
+        <w:t>loadData</w:t>
+      </w:r>
+      <w:proofErr w:type="spellEnd"/>
+      <w:r>
+        <w:t xml:space="preserve"> function will</w:t>
+      </w:r>
+      <w:r>
+        <w:t xml:space="preserve"> load</w:t>
+      </w:r>
+    </w:p>
+    <w:p>
+      <w:pPr>
+        <w:rPr>
+          <w:color w:val="FF0000"/>
+        </w:rPr>
+      </w:pPr>
+      <w:r>
+        <w:rPr>
+          <w:color w:val="FF0000"/>
+        </w:rPr>
+        <w:t>Preliminary list</w:t>
+      </w:r>
+      <w:r>
+        <w:rPr>
+          <w:color w:val="FF0000"/>
+        </w:rPr>
+        <w:t xml:space="preserve"> of all functions in the software. For each function in the list the following information is provided:</w:t>
+      </w:r>
+    </w:p>
+    <w:p>
+      <w:pPr>
+        <w:pStyle w:val="ListParagraph"/>
+        <w:numPr>
+          <w:ilvl w:val="0"/>
+          <w:numId w:val="5"/>
+        </w:numPr>
+        <w:rPr>
+          <w:color w:val="FF0000"/>
+        </w:rPr>
+      </w:pPr>
+      <w:r>
+        <w:rPr>
+          <w:color w:val="FF0000"/>
+        </w:rPr>
+        <w:t xml:space="preserve">a brief description of what it </w:t>
+      </w:r>
+      <w:proofErr w:type="gramStart"/>
+      <w:r>
+        <w:rPr>
+          <w:color w:val="FF0000"/>
+        </w:rPr>
+        <w:t>does  (</w:t>
+      </w:r>
+      <w:proofErr w:type="gramEnd"/>
+      <w:r>
+        <w:rPr>
+          <w:color w:val="FF0000"/>
+        </w:rPr>
+        <w:t>1 or 2 sentences);</w:t>
+      </w:r>
+    </w:p>
+    <w:p>
+      <w:pPr>
+        <w:pStyle w:val="ListParagraph"/>
+        <w:numPr>
+          <w:ilvl w:val="0"/>
+          <w:numId w:val="5"/>
+        </w:numPr>
+        <w:rPr>
+          <w:color w:val="FF0000"/>
+        </w:rPr>
+      </w:pPr>
+      <w:r>
+        <w:rPr>
+          <w:color w:val="FF0000"/>
+        </w:rPr>
+        <w:t xml:space="preserve">a list of the input parameters, and their data types, and what they are used </w:t>
+      </w:r>
+      <w:proofErr w:type="gramStart"/>
+      <w:r>
+        <w:rPr>
+          <w:color w:val="FF0000"/>
+        </w:rPr>
+        <w:t>for;</w:t>
+      </w:r>
+      <w:proofErr w:type="gramEnd"/>
+    </w:p>
+    <w:p>
+      <w:pPr>
+        <w:pStyle w:val="ListParagraph"/>
+        <w:numPr>
+          <w:ilvl w:val="0"/>
+          <w:numId w:val="4"/>
+        </w:numPr>
+        <w:rPr>
+          <w:color w:val="FF0000"/>
+        </w:rPr>
+      </w:pPr>
+      <w:r>
+        <w:rPr>
+          <w:color w:val="FF0000"/>
+        </w:rPr>
+        <w:t>a list of any side effects caused by the function (</w:t>
+      </w:r>
+      <w:proofErr w:type="spellStart"/>
+      <w:proofErr w:type="gramStart"/>
+      <w:r>
+        <w:rPr>
+          <w:color w:val="FF0000"/>
+        </w:rPr>
+        <w:t>ie</w:t>
+      </w:r>
+      <w:proofErr w:type="spellEnd"/>
+      <w:proofErr w:type="gramEnd"/>
+      <w:r>
+        <w:rPr>
+          <w:color w:val="FF0000"/>
+        </w:rPr>
+        <w:t xml:space="preserve"> change global or member variables, changes data passed by reference from calling function etc)</w:t>
+      </w:r>
+    </w:p>
+    <w:p>
+      <w:pPr>
+        <w:pStyle w:val="ListParagraph"/>
+        <w:numPr>
+          <w:ilvl w:val="0"/>
+          <w:numId w:val="4"/>
+        </w:numPr>
+        <w:rPr>
+          <w:color w:val="FF0000"/>
+        </w:rPr>
+      </w:pPr>
+      <w:r>
+        <w:rPr>
+          <w:color w:val="FF0000"/>
+        </w:rPr>
+        <w:t>a description of the function’s return value</w:t>
+      </w:r>
+    </w:p>
+    <w:p/>
+    <w:p>
+      <w:pPr>
+        <w:pStyle w:val="Heading3"/>
+        <w:numPr>
+          <w:ilvl w:val="2"/>
+          <w:numId w:val="2"/>
+        </w:numPr>
+      </w:pPr>
+      <w:r>
+        <w:t>Data Structures</w:t>
+      </w:r>
+      <w:r>
+        <w:t xml:space="preserve"> / Data Sources</w:t>
+      </w:r>
+    </w:p>
+    <w:p>
+      <w:pPr>
+        <w:rPr>
+          <w:color w:val="FF0000"/>
+        </w:rPr>
+      </w:pPr>
+      <w:r>
+        <w:rPr>
+          <w:color w:val="FF0000"/>
+        </w:rPr>
+        <w:t>List of all data structures in the software (</w:t>
+      </w:r>
+      <w:proofErr w:type="spellStart"/>
+      <w:proofErr w:type="gramStart"/>
+      <w:r>
+        <w:rPr>
+          <w:color w:val="FF0000"/>
+        </w:rPr>
+        <w:t>eg</w:t>
+      </w:r>
+      <w:proofErr w:type="spellEnd"/>
+      <w:proofErr w:type="gramEnd"/>
+      <w:r>
+        <w:rPr>
+          <w:color w:val="FF0000"/>
+        </w:rPr>
+        <w:t xml:space="preserve"> linked lists, trees, arrays etc)</w:t>
+      </w:r>
+      <w:r>
+        <w:rPr>
+          <w:color w:val="FF0000"/>
+        </w:rPr>
+        <w:t xml:space="preserve"> or eternal data sources</w:t>
+      </w:r>
+      <w:r>
+        <w:rPr>
+          <w:color w:val="FF0000"/>
+        </w:rPr>
+        <w:t>. For each data structure in the list the following information is provided:</w:t>
+      </w:r>
+    </w:p>
+    <w:p>
+      <w:pPr>
+        <w:pStyle w:val="ListParagraph"/>
+        <w:numPr>
+          <w:ilvl w:val="0"/>
+          <w:numId w:val="4"/>
+        </w:numPr>
+        <w:rPr>
+          <w:color w:val="FF0000"/>
+        </w:rPr>
+      </w:pPr>
+      <w:r>
+        <w:rPr>
+          <w:color w:val="FF0000"/>
+        </w:rPr>
+        <w:t xml:space="preserve">Type of structure (tree, list etc), </w:t>
+      </w:r>
+    </w:p>
+    <w:p>
+      <w:pPr>
+        <w:pStyle w:val="ListParagraph"/>
+        <w:numPr>
+          <w:ilvl w:val="0"/>
+          <w:numId w:val="4"/>
+        </w:numPr>
+        <w:rPr>
+          <w:color w:val="FF0000"/>
+        </w:rPr>
+      </w:pPr>
+      <w:r>
+        <w:rPr>
+          <w:color w:val="FF0000"/>
+        </w:rPr>
+        <w:t>Description of where and how it is used</w:t>
+      </w:r>
+    </w:p>
+    <w:p>
+      <w:pPr>
+        <w:pStyle w:val="ListParagraph"/>
+        <w:numPr>
+          <w:ilvl w:val="0"/>
+          <w:numId w:val="4"/>
+        </w:numPr>
+        <w:rPr>
+          <w:color w:val="FF0000"/>
+        </w:rPr>
+      </w:pPr>
+      <w:r>
+        <w:rPr>
+          <w:color w:val="FF0000"/>
+        </w:rPr>
+        <w:t>List of data members, and what each one is for do</w:t>
+      </w:r>
+    </w:p>
+    <w:p>
+      <w:pPr>
+        <w:pStyle w:val="ListParagraph"/>
+        <w:numPr>
+          <w:ilvl w:val="0"/>
+          <w:numId w:val="4"/>
+        </w:numPr>
+        <w:rPr>
+          <w:color w:val="FF0000"/>
+        </w:rPr>
+      </w:pPr>
+      <w:r>
+        <w:rPr>
+          <w:color w:val="FF0000"/>
+        </w:rPr>
+        <w:t>List of functions that use it</w:t>
+      </w:r>
+    </w:p>
+    <w:p>
+      <w:pPr>
+        <w:pStyle w:val="ListParagraph"/>
+        <w:ind w:left="1080"/>
+        <w:rPr>
+          <w:color w:val="FF0000"/>
+        </w:rPr>
+      </w:pPr>
+    </w:p>
+    <w:p>
+      <w:pPr>
+        <w:pStyle w:val="Heading3"/>
+        <w:numPr>
+          <w:ilvl w:val="2"/>
+          <w:numId w:val="2"/>
+        </w:numPr>
+      </w:pPr>
+      <w:r>
+        <w:t>Detailed Design</w:t>
+      </w:r>
+    </w:p>
+    <w:p>
+      <w:pPr>
+        <w:rPr>
+          <w:color w:val="FF0000"/>
+        </w:rPr>
+      </w:pPr>
+      <w:r>
+        <w:rPr>
+          <w:color w:val="FF0000"/>
+        </w:rPr>
+        <w:t xml:space="preserve">Pseudocode for all non-standard / </w:t>
+      </w:r>
+      <w:r>
+        <w:rPr>
+          <w:color w:val="FF0000"/>
+        </w:rPr>
+        <w:t>non-trivial algorithms that operate on data</w:t>
+      </w:r>
+      <w:r>
+        <w:rPr>
+          <w:color w:val="FF0000"/>
+        </w:rPr>
+        <w:t xml:space="preserve"> </w:t>
+      </w:r>
+      <w:r>
+        <w:rPr>
+          <w:color w:val="FF0000"/>
+        </w:rPr>
+        <w:t>structures</w:t>
+      </w:r>
+    </w:p>
+    <w:p>
+      <w:pPr>
+        <w:rPr>
+          <w:color w:val="FF0000"/>
+        </w:rPr>
+      </w:pPr>
+    </w:p>
+    <w:p>
+      <w:pPr>
+        <w:rPr>
+          <w:color w:val="FF0000"/>
+        </w:rPr>
+      </w:pPr>
+    </w:p>
+    <w:p>
+      <w:r>
+        <w:br w:type="page"/>
+      </w:r>
+    </w:p>
+    <w:p>
+      <w:pPr>
+        <w:pStyle w:val="Heading1"/>
+        <w:numPr>
+          <w:ilvl w:val="0"/>
+          <w:numId w:val="2"/>
+        </w:numPr>
+      </w:pPr>
+      <w:bookmarkStart w:id="8" w:name="_Toc46748633"/>
+      <w:r>
+        <w:lastRenderedPageBreak/>
+        <w:t>User Interface Design</w:t>
+      </w:r>
+      <w:bookmarkEnd w:id="8"/>
+    </w:p>
+    <w:p>
+      <w:pPr>
+        <w:rPr>
+          <w:color w:val="FF0000"/>
+        </w:rPr>
+      </w:pPr>
+      <w:r>
+        <w:rPr>
+          <w:color w:val="FF0000"/>
+        </w:rPr>
+        <w:t>This is your initial</w:t>
+      </w:r>
+      <w:r>
+        <w:rPr>
+          <w:color w:val="FF0000"/>
+        </w:rPr>
+        <w:t xml:space="preserve"> interface</w:t>
+      </w:r>
+      <w:r>
+        <w:rPr>
+          <w:color w:val="FF0000"/>
+        </w:rPr>
+        <w:t xml:space="preserve"> design. Describe the tools you used for this design stage and any key findings that informed your design.  This </w:t>
+      </w:r>
+      <w:r>
+        <w:rPr>
+          <w:color w:val="FF0000"/>
+        </w:rPr>
+        <w:t>introduction is descriptive and should</w:t>
+      </w:r>
+      <w:r>
+        <w:rPr>
+          <w:color w:val="FF0000"/>
+        </w:rPr>
+        <w:t xml:space="preserve"> explain what you have completed for the actual design work you will present in the sub-section</w:t>
+      </w:r>
+      <w:r>
+        <w:rPr>
+          <w:color w:val="FF0000"/>
+        </w:rPr>
+        <w:t>s below.</w:t>
+      </w:r>
+    </w:p>
+    <w:p/>
+    <w:p>
+      <w:pPr>
+        <w:pStyle w:val="Heading2"/>
+        <w:numPr>
+          <w:ilvl w:val="1"/>
+          <w:numId w:val="2"/>
+        </w:numPr>
+      </w:pPr>
+      <w:r>
+        <w:t>Structural Design</w:t>
+      </w:r>
+    </w:p>
+    <w:p>
+      <w:pPr>
+        <w:rPr>
+          <w:color w:val="FF0000"/>
+        </w:rPr>
+      </w:pPr>
+      <w:r>
+        <w:rPr>
+          <w:color w:val="FF0000"/>
+        </w:rPr>
+        <w:t>Structural design refers to the navigational and information structure of your product – the structure that supports the interface layout.  How will you structure your product?  How will you group your information?  How will you navigate through your product?  Why?  This can take the form of a diagram showing structure and hierarchy, supported by a discussion and justification of your choices.  Why have you made these design choices?</w:t>
+      </w:r>
+      <w:r>
+        <w:rPr>
+          <w:color w:val="FF0000"/>
+        </w:rPr>
+        <w:t xml:space="preserve"> </w:t>
+      </w:r>
+      <w:r>
+        <w:rPr>
+          <w:color w:val="FF0000"/>
+        </w:rPr>
+        <w:t xml:space="preserve">Describe and outline the structure of your </w:t>
+      </w:r>
+      <w:r>
+        <w:rPr>
+          <w:color w:val="FF0000"/>
+        </w:rPr>
+        <w:t>interface</w:t>
+      </w:r>
+      <w:r>
+        <w:rPr>
+          <w:color w:val="FF0000"/>
+        </w:rPr>
+        <w:t xml:space="preserve"> and of your information. </w:t>
+      </w:r>
+    </w:p>
+    <w:p>
+      <w:r>
+        <w:drawing>
+          <wp:inline distT="0" distB="0" distL="0" distR="0" wp14:anchorId="6CD53118" wp14:editId="49C96087">
+            <wp:extent cx="2413000" cy="3308078"/>
+            <wp:effectExtent l="0" t="0" r="6350" b="6985"/>
+            <wp:docPr id="3" name="Picture 3" descr="Diagram&#10;&#10;Description automatically generated"/>
+            <wp:cNvGraphicFramePr>
+              <a:graphicFrameLocks xmlns:a="http://schemas.openxmlformats.org/drawingml/2006/main" noChangeAspect="1"/>
+            </wp:cNvGraphicFramePr>
+            <a:graphic xmlns:a="http://schemas.openxmlformats.org/drawingml/2006/main">
+              <a:graphicData uri="http://schemas.openxmlformats.org/drawingml/2006/picture">
+                <pic:pic xmlns:pic="http://schemas.openxmlformats.org/drawingml/2006/picture">
+                  <pic:nvPicPr>
+                    <pic:cNvPr id="3" name="Picture 3" descr="Diagram&#10;&#10;Description automatically generated"/>
+                    <pic:cNvPicPr/>
+                  </pic:nvPicPr>
+                  <pic:blipFill>
+                    <a:blip r:embed="rId10"/>
+                    <a:stretch>
+                      <a:fillRect/>
+                    </a:stretch>
+                  </pic:blipFill>
+                  <pic:spPr>
+                    <a:xfrm>
+                      <a:off x="0" y="0"/>
+                      <a:ext cx="2420525" cy="3318394"/>
+                    </a:xfrm>
+                    <a:prstGeom prst="rect">
+                      <a:avLst/>
+                    </a:prstGeom>
+                  </pic:spPr>
+                </pic:pic>
+              </a:graphicData>
+            </a:graphic>
+          </wp:inline>
+        </w:drawing>
+      </w:r>
+    </w:p>
+    <w:p/>
+    <w:p>
+      <w:pPr>
+        <w:pStyle w:val="Heading2"/>
+        <w:numPr>
+          <w:ilvl w:val="1"/>
+          <w:numId w:val="2"/>
+        </w:numPr>
+      </w:pPr>
+      <w:r>
+        <w:t>Visual Design</w:t>
+      </w:r>
+    </w:p>
+    <w:p>
+      <w:pPr>
+        <w:rPr>
+          <w:color w:val="FF0000"/>
+        </w:rPr>
+      </w:pPr>
+      <w:r>
+        <w:rPr>
+          <w:color w:val="FF0000"/>
+        </w:rPr>
+        <w:t xml:space="preserve">Detail your visual design: Layout, visual elements, icons, graphics, style, colour, fonts general screen designs. This can be sketches, wireframes, </w:t>
+      </w:r>
+      <w:proofErr w:type="spellStart"/>
+      <w:r>
+        <w:rPr>
+          <w:color w:val="FF0000"/>
+        </w:rPr>
+        <w:t>mockups</w:t>
+      </w:r>
+      <w:proofErr w:type="spellEnd"/>
+      <w:r>
+        <w:rPr>
+          <w:color w:val="FF0000"/>
+        </w:rPr>
+        <w:t xml:space="preserve"> etc</w:t>
+      </w:r>
+      <w:r>
+        <w:rPr>
+          <w:color w:val="FF0000"/>
+        </w:rPr>
+        <w:tab/>
+      </w:r>
+      <w:r>
+        <w:rPr>
+          <w:color w:val="FF0000"/>
+        </w:rPr>
+        <w:t xml:space="preserve">, supported by a discussion, explanation, and </w:t>
+      </w:r>
+      <w:r>
+        <w:rPr>
+          <w:color w:val="FF0000"/>
+        </w:rPr>
+        <w:t xml:space="preserve">justification of your choices. </w:t>
+      </w:r>
+    </w:p>
+    <w:p/>
+    <w:p>
+      <w:r>
+        <w:lastRenderedPageBreak/>
+        <w:drawing>
+          <wp:inline distT="0" distB="0" distL="0" distR="0" wp14:anchorId="1546DA89" wp14:editId="32B4A382">
+            <wp:extent cx="5731510" cy="3441065"/>
+            <wp:effectExtent l="0" t="0" r="2540" b="6985"/>
+            <wp:docPr id="1" name="Picture 1" descr="Diagram&#10;&#10;Description automatically generated"/>
+            <wp:cNvGraphicFramePr>
+              <a:graphicFrameLocks xmlns:a="http://schemas.openxmlformats.org/drawingml/2006/main" noChangeAspect="1"/>
+            </wp:cNvGraphicFramePr>
+            <a:graphic xmlns:a="http://schemas.openxmlformats.org/drawingml/2006/main">
+              <a:graphicData uri="http://schemas.openxmlformats.org/drawingml/2006/picture">
+                <pic:pic xmlns:pic="http://schemas.openxmlformats.org/drawingml/2006/picture">
+                  <pic:nvPicPr>
+                    <pic:cNvPr id="1" name="Picture 1" descr="Diagram&#10;&#10;Description automatically generated"/>
+                    <pic:cNvPicPr/>
+                  </pic:nvPicPr>
+                  <pic:blipFill>
+                    <a:blip r:embed="rId11"/>
                     <a:stretch>
                       <a:fillRect/>
                     </a:stretch>
@@ -2284,6 +2447,95 @@
 <file path=word/numbering.xml><?xml version="1.0" encoding="utf-8"?>
 <w:numbering xmlns:wpc="http://schemas.microsoft.com/office/word/2010/wordprocessingCanvas" xmlns:cx="http://schemas.microsoft.com/office/drawing/2014/chartex" xmlns:cx1="http://schemas.microsoft.com/office/drawing/2015/9/8/chartex" xmlns:cx2="http://schemas.microsoft.com/office/drawing/2015/10/21/chartex" xmlns:cx3="http://schemas.microsoft.com/office/drawing/2016/5/9/chartex" xmlns:cx4="http://schemas.microsoft.com/office/drawing/2016/5/10/chartex" xmlns:cx5="http://schemas.microsoft.com/office/drawing/2016/5/11/chartex" xmlns:cx6="http://schemas.microsoft.com/office/drawing/2016/5/12/chartex" xmlns:cx7="http://schemas.microsoft.com/office/drawing/2016/5/13/chartex" xmlns:cx8="http://schemas.microsoft.com/office/drawing/2016/5/14/chartex" xmlns:mc="http://schemas.openxmlformats.org/markup-compatibility/2006" xmlns:aink="http://schemas.microsoft.com/office/drawing/2016/ink" xmlns:am3d="http://schemas.microsoft.com/office/drawing/2017/model3d" xmlns:o="urn:schemas-microsoft-com:office:office" xmlns:oel="http://schemas.microsoft.com/office/2019/extlst" xmlns:r="http://schemas.openxmlformats.org/officeDocument/2006/relationships" xmlns:m="http://schemas.openxmlformats.org/officeDocument/2006/math" xmlns:v="urn:schemas-microsoft-com:vml" xmlns:wp14="http://schemas.microsoft.com/office/word/2010/wordprocessingDrawing" xmlns:wp="http://schemas.openxmlformats.org/drawingml/2006/wordprocessingDrawing" xmlns:w10="urn:schemas-microsoft-com:office:word" xmlns:w="http://schemas.openxmlformats.org/wordprocessingml/2006/main" xmlns:w14="http://schemas.microsoft.com/office/word/2010/wordml" xmlns:w15="http://schemas.microsoft.com/office/word/2012/wordml" xmlns:w16cex="http://schemas.microsoft.com/office/word/2018/wordml/cex" xmlns:w16cid="http://schemas.microsoft.com/office/word/2016/wordml/cid" xmlns:w16="http://schemas.microsoft.com/office/word/2018/wordml" xmlns:w16sdtdh="http://schemas.microsoft.com/office/word/2020/wordml/sdtdatahash" xmlns:w16se="http://schemas.microsoft.com/office/word/2015/wordml/symex" xmlns:wpg="http://schemas.microsoft.com/office/word/2010/wordprocessingGroup" xmlns:wpi="http://schemas.microsoft.com/office/word/2010/wordprocessingInk" xmlns:wne="http://schemas.microsoft.com/office/word/2006/wordml" xmlns:wps="http://schemas.microsoft.com/office/word/2010/wordprocessingShape" mc:Ignorable="w14 w15 w16se w16cid w16 w16cex w16sdtdh wp14">
   <w:abstractNum w:abstractNumId="0" w15:restartNumberingAfterBreak="0">
+    <w:nsid w:val="32E360A4"/>
+    <w:multiLevelType w:val="hybridMultilevel"/>
+    <w:tmpl w:val="2F2ABC8A"/>
+    <w:lvl w:ilvl="0" w:tplc="62A604E0">
+      <w:start w:val="1"/>
+      <w:numFmt w:val="decimal"/>
+      <w:lvlText w:val="%1."/>
+      <w:lvlJc w:val="left"/>
+      <w:pPr>
+        <w:ind w:left="720" w:hanging="360"/>
+      </w:pPr>
+      <w:rPr>
+        <w:rFonts w:hint="default"/>
+      </w:rPr>
+    </w:lvl>
+    <w:lvl w:ilvl="1" w:tplc="0C090019">
+      <w:start w:val="1"/>
+      <w:numFmt w:val="lowerLetter"/>
+      <w:lvlText w:val="%2."/>
+      <w:lvlJc w:val="left"/>
+      <w:pPr>
+        <w:ind w:left="1440" w:hanging="360"/>
+      </w:pPr>
+    </w:lvl>
+    <w:lvl w:ilvl="2" w:tplc="0C09001B" w:tentative="1">
+      <w:start w:val="1"/>
+      <w:numFmt w:val="lowerRoman"/>
+      <w:lvlText w:val="%3."/>
+      <w:lvlJc w:val="right"/>
+      <w:pPr>
+        <w:ind w:left="2160" w:hanging="180"/>
+      </w:pPr>
+    </w:lvl>
+    <w:lvl w:ilvl="3" w:tplc="0C09000F" w:tentative="1">
+      <w:start w:val="1"/>
+      <w:numFmt w:val="decimal"/>
+      <w:lvlText w:val="%4."/>
+      <w:lvlJc w:val="left"/>
+      <w:pPr>
+        <w:ind w:left="2880" w:hanging="360"/>
+      </w:pPr>
+    </w:lvl>
+    <w:lvl w:ilvl="4" w:tplc="0C090019" w:tentative="1">
+      <w:start w:val="1"/>
+      <w:numFmt w:val="lowerLetter"/>
+      <w:lvlText w:val="%5."/>
+      <w:lvlJc w:val="left"/>
+      <w:pPr>
+        <w:ind w:left="3600" w:hanging="360"/>
+      </w:pPr>
+    </w:lvl>
+    <w:lvl w:ilvl="5" w:tplc="0C09001B" w:tentative="1">
+      <w:start w:val="1"/>
+      <w:numFmt w:val="lowerRoman"/>
+      <w:lvlText w:val="%6."/>
+      <w:lvlJc w:val="right"/>
+      <w:pPr>
+        <w:ind w:left="4320" w:hanging="180"/>
+      </w:pPr>
+    </w:lvl>
+    <w:lvl w:ilvl="6" w:tplc="0C09000F" w:tentative="1">
+      <w:start w:val="1"/>
+      <w:numFmt w:val="decimal"/>
+      <w:lvlText w:val="%7."/>
+      <w:lvlJc w:val="left"/>
+      <w:pPr>
+        <w:ind w:left="5040" w:hanging="360"/>
+      </w:pPr>
+    </w:lvl>
+    <w:lvl w:ilvl="7" w:tplc="0C090019" w:tentative="1">
+      <w:start w:val="1"/>
+      <w:numFmt w:val="lowerLetter"/>
+      <w:lvlText w:val="%8."/>
+      <w:lvlJc w:val="left"/>
+      <w:pPr>
+        <w:ind w:left="5760" w:hanging="360"/>
+      </w:pPr>
+    </w:lvl>
+    <w:lvl w:ilvl="8" w:tplc="0C09001B" w:tentative="1">
+      <w:start w:val="1"/>
+      <w:numFmt w:val="lowerRoman"/>
+      <w:lvlText w:val="%9."/>
+      <w:lvlJc w:val="right"/>
+      <w:pPr>
+        <w:ind w:left="6480" w:hanging="180"/>
+      </w:pPr>
+    </w:lvl>
+  </w:abstractNum>
+  <w:abstractNum w:abstractNumId="1" w15:restartNumberingAfterBreak="0">
     <w:nsid w:val="367E3F6A"/>
     <w:multiLevelType w:val="hybridMultilevel"/>
     <w:tmpl w:val="0CB6E2E4"/>
@@ -2395,7 +2647,7 @@
       </w:rPr>
     </w:lvl>
   </w:abstractNum>
-  <w:abstractNum w:abstractNumId="1" w15:restartNumberingAfterBreak="0">
+  <w:abstractNum w:abstractNumId="2" w15:restartNumberingAfterBreak="0">
     <w:nsid w:val="375D36C8"/>
     <w:multiLevelType w:val="multilevel"/>
     <w:tmpl w:val="CF405D9C"/>
@@ -2508,7 +2760,7 @@
       </w:rPr>
     </w:lvl>
   </w:abstractNum>
-  <w:abstractNum w:abstractNumId="2" w15:restartNumberingAfterBreak="0">
+  <w:abstractNum w:abstractNumId="3" w15:restartNumberingAfterBreak="0">
     <w:nsid w:val="4B6B1C3A"/>
     <w:multiLevelType w:val="hybridMultilevel"/>
     <w:tmpl w:val="9788CEA6"/>
@@ -2621,7 +2873,7 @@
       </w:rPr>
     </w:lvl>
   </w:abstractNum>
-  <w:abstractNum w:abstractNumId="3" w15:restartNumberingAfterBreak="0">
+  <w:abstractNum w:abstractNumId="4" w15:restartNumberingAfterBreak="0">
     <w:nsid w:val="594D2C6D"/>
     <w:multiLevelType w:val="hybridMultilevel"/>
     <w:tmpl w:val="BA2812A4"/>
@@ -2733,7 +2985,7 @@
       </w:rPr>
     </w:lvl>
   </w:abstractNum>
-  <w:abstractNum w:abstractNumId="4" w15:restartNumberingAfterBreak="0">
+  <w:abstractNum w:abstractNumId="5" w15:restartNumberingAfterBreak="0">
     <w:nsid w:val="60F27230"/>
     <w:multiLevelType w:val="hybridMultilevel"/>
     <w:tmpl w:val="0204BFEC"/>
@@ -2822,7 +3074,7 @@
       </w:pPr>
     </w:lvl>
   </w:abstractNum>
-  <w:abstractNum w:abstractNumId="5" w15:restartNumberingAfterBreak="0">
+  <w:abstractNum w:abstractNumId="6" w15:restartNumberingAfterBreak="0">
     <w:nsid w:val="63D23837"/>
     <w:multiLevelType w:val="hybridMultilevel"/>
     <w:tmpl w:val="9BD61186"/>
@@ -2934,7 +3186,7 @@
       </w:rPr>
     </w:lvl>
   </w:abstractNum>
-  <w:abstractNum w:abstractNumId="6" w15:restartNumberingAfterBreak="0">
+  <w:abstractNum w:abstractNumId="7" w15:restartNumberingAfterBreak="0">
     <w:nsid w:val="66162F7D"/>
     <w:multiLevelType w:val="hybridMultilevel"/>
     <w:tmpl w:val="38A2F066"/>
@@ -3047,7 +3299,7 @@
       </w:rPr>
     </w:lvl>
   </w:abstractNum>
-  <w:abstractNum w:abstractNumId="7" w15:restartNumberingAfterBreak="0">
+  <w:abstractNum w:abstractNumId="8" w15:restartNumberingAfterBreak="0">
     <w:nsid w:val="765D23A3"/>
     <w:multiLevelType w:val="multilevel"/>
     <w:tmpl w:val="D2A25216"/>
@@ -3160,29 +3412,127 @@
       </w:rPr>
     </w:lvl>
   </w:abstractNum>
+  <w:abstractNum w:abstractNumId="9" w15:restartNumberingAfterBreak="0">
+    <w:nsid w:val="7AE570E4"/>
+    <w:multiLevelType w:val="hybridMultilevel"/>
+    <w:tmpl w:val="30D48458"/>
+    <w:lvl w:ilvl="0" w:tplc="62A604E0">
+      <w:start w:val="1"/>
+      <w:numFmt w:val="decimal"/>
+      <w:lvlText w:val="%1."/>
+      <w:lvlJc w:val="left"/>
+      <w:pPr>
+        <w:ind w:left="720" w:hanging="360"/>
+      </w:pPr>
+      <w:rPr>
+        <w:rFonts w:hint="default"/>
+      </w:rPr>
+    </w:lvl>
+    <w:lvl w:ilvl="1" w:tplc="62A604E0">
+      <w:start w:val="1"/>
+      <w:numFmt w:val="decimal"/>
+      <w:lvlText w:val="%2."/>
+      <w:lvlJc w:val="left"/>
+      <w:pPr>
+        <w:ind w:left="720" w:hanging="360"/>
+      </w:pPr>
+      <w:rPr>
+        <w:rFonts w:hint="default"/>
+      </w:rPr>
+    </w:lvl>
+    <w:lvl w:ilvl="2" w:tplc="0C09001B">
+      <w:start w:val="1"/>
+      <w:numFmt w:val="lowerRoman"/>
+      <w:lvlText w:val="%3."/>
+      <w:lvlJc w:val="right"/>
+      <w:pPr>
+        <w:ind w:left="2160" w:hanging="180"/>
+      </w:pPr>
+    </w:lvl>
+    <w:lvl w:ilvl="3" w:tplc="0C09000F">
+      <w:start w:val="1"/>
+      <w:numFmt w:val="decimal"/>
+      <w:lvlText w:val="%4."/>
+      <w:lvlJc w:val="left"/>
+      <w:pPr>
+        <w:ind w:left="2880" w:hanging="360"/>
+      </w:pPr>
+    </w:lvl>
+    <w:lvl w:ilvl="4" w:tplc="0C090019">
+      <w:start w:val="1"/>
+      <w:numFmt w:val="lowerLetter"/>
+      <w:lvlText w:val="%5."/>
+      <w:lvlJc w:val="left"/>
+      <w:pPr>
+        <w:ind w:left="3600" w:hanging="360"/>
+      </w:pPr>
+    </w:lvl>
+    <w:lvl w:ilvl="5" w:tplc="0C09001B">
+      <w:start w:val="1"/>
+      <w:numFmt w:val="lowerRoman"/>
+      <w:lvlText w:val="%6."/>
+      <w:lvlJc w:val="right"/>
+      <w:pPr>
+        <w:ind w:left="4320" w:hanging="180"/>
+      </w:pPr>
+    </w:lvl>
+    <w:lvl w:ilvl="6" w:tplc="0C09000F">
+      <w:start w:val="1"/>
+      <w:numFmt w:val="decimal"/>
+      <w:lvlText w:val="%7."/>
+      <w:lvlJc w:val="left"/>
+      <w:pPr>
+        <w:ind w:left="5040" w:hanging="360"/>
+      </w:pPr>
+    </w:lvl>
+    <w:lvl w:ilvl="7" w:tplc="0C090019">
+      <w:start w:val="1"/>
+      <w:numFmt w:val="lowerLetter"/>
+      <w:lvlText w:val="%8."/>
+      <w:lvlJc w:val="left"/>
+      <w:pPr>
+        <w:ind w:left="5760" w:hanging="360"/>
+      </w:pPr>
+    </w:lvl>
+    <w:lvl w:ilvl="8" w:tplc="0C09001B" w:tentative="1">
+      <w:start w:val="1"/>
+      <w:numFmt w:val="lowerRoman"/>
+      <w:lvlText w:val="%9."/>
+      <w:lvlJc w:val="right"/>
+      <w:pPr>
+        <w:ind w:left="6480" w:hanging="180"/>
+      </w:pPr>
+    </w:lvl>
+  </w:abstractNum>
   <w:num w:numId="1" w16cid:durableId="1285383739">
+    <w:abstractNumId w:val="2"/>
+  </w:num>
+  <w:num w:numId="2" w16cid:durableId="1881673818">
+    <w:abstractNumId w:val="8"/>
+  </w:num>
+  <w:num w:numId="3" w16cid:durableId="690229824">
+    <w:abstractNumId w:val="7"/>
+  </w:num>
+  <w:num w:numId="4" w16cid:durableId="1701740350">
+    <w:abstractNumId w:val="4"/>
+  </w:num>
+  <w:num w:numId="5" w16cid:durableId="1871651745">
+    <w:abstractNumId w:val="6"/>
+  </w:num>
+  <w:num w:numId="6" w16cid:durableId="1844197538">
     <w:abstractNumId w:val="1"/>
   </w:num>
-  <w:num w:numId="2" w16cid:durableId="1881673818">
-    <w:abstractNumId w:val="7"/>
-  </w:num>
-  <w:num w:numId="3" w16cid:durableId="690229824">
-    <w:abstractNumId w:val="6"/>
-  </w:num>
-  <w:num w:numId="4" w16cid:durableId="1701740350">
+  <w:num w:numId="7" w16cid:durableId="648830156">
     <w:abstractNumId w:val="3"/>
   </w:num>
-  <w:num w:numId="5" w16cid:durableId="1871651745">
+  <w:num w:numId="8" w16cid:durableId="1663780054">
     <w:abstractNumId w:val="5"/>
   </w:num>
-  <w:num w:numId="6" w16cid:durableId="1844197538">
+  <w:num w:numId="9" w16cid:durableId="1914777156">
+    <w:abstractNumId w:val="9"/>
+  </w:num>
+  <w:num w:numId="10" w16cid:durableId="1320114165">
     <w:abstractNumId w:val="0"/>
-  </w:num>
-  <w:num w:numId="7" w16cid:durableId="648830156">
-    <w:abstractNumId w:val="2"/>
-  </w:num>
-  <w:num w:numId="8" w16cid:durableId="1663780054">
-    <w:abstractNumId w:val="4"/>
   </w:num>
 </w:numbering>
 </file>

</xml_diff>

<commit_message>
Software components - functions
</commit_message>
<xml_diff>
--- a/Software Design Document.docx
+++ b/Software Design Document.docx
@@ -1559,11 +1559,9 @@
       <w:r>
         <w:t xml:space="preserve">trends </w:t>
       </w:r>
-      <w:proofErr w:type="gramStart"/>
-      <w:r>
-        <w:t>in regards to</w:t>
-      </w:r>
-      <w:proofErr w:type="gramEnd"/>
+      <w:r>
+        <w:t>in regard to</w:t>
+      </w:r>
       <w:r>
         <w:t xml:space="preserve"> alcohol consumption and accidents</w:t>
       </w:r>
@@ -1599,6 +1597,9 @@
     </w:p>
     <w:p>
       <w:r>
+        <w:rPr>
+          <w:noProof/>
+        </w:rPr>
         <w:drawing>
           <wp:inline distT="0" distB="0" distL="0" distR="0" wp14:anchorId="46A13706" wp14:editId="5E5277C8">
             <wp:extent cx="5731510" cy="6562725"/>
@@ -1682,6 +1683,9 @@
     <w:p/>
     <w:p>
       <w:r>
+        <w:rPr>
+          <w:noProof/>
+        </w:rPr>
         <w:drawing>
           <wp:inline distT="0" distB="0" distL="0" distR="0" wp14:anchorId="344C2CA7" wp14:editId="1E416F16">
             <wp:extent cx="5731510" cy="6866890"/>
@@ -1759,17 +1763,12 @@
         </w:numPr>
       </w:pPr>
       <w:proofErr w:type="spellStart"/>
-      <w:proofErr w:type="gramStart"/>
       <w:r>
         <w:t>loadData</w:t>
       </w:r>
       <w:proofErr w:type="spellEnd"/>
       <w:r>
-        <w:t>(</w:t>
-      </w:r>
-      <w:proofErr w:type="gramEnd"/>
-      <w:r>
-        <w:t>)</w:t>
+        <w:t>()</w:t>
       </w:r>
     </w:p>
     <w:p>
@@ -1789,141 +1788,473 @@
       </w:r>
       <w:proofErr w:type="spellEnd"/>
       <w:r>
-        <w:t xml:space="preserve"> function will</w:t>
-      </w:r>
-      <w:r>
-        <w:t xml:space="preserve"> load</w:t>
-      </w:r>
-    </w:p>
-    <w:p>
-      <w:pPr>
-        <w:rPr>
-          <w:color w:val="FF0000"/>
-        </w:rPr>
-      </w:pPr>
-      <w:r>
-        <w:rPr>
-          <w:color w:val="FF0000"/>
-        </w:rPr>
-        <w:t>Preliminary list</w:t>
-      </w:r>
-      <w:r>
-        <w:rPr>
-          <w:color w:val="FF0000"/>
-        </w:rPr>
-        <w:t xml:space="preserve"> of all functions in the software. For each function in the list the following information is provided:</w:t>
+        <w:t xml:space="preserve"> function </w:t>
+      </w:r>
+      <w:r>
+        <w:t xml:space="preserve">will </w:t>
+      </w:r>
+      <w:r>
+        <w:t>use user inputs to check which pieces of data from the dataset need to be loaded</w:t>
+      </w:r>
+      <w:r>
+        <w:t>.</w:t>
       </w:r>
     </w:p>
     <w:p>
       <w:pPr>
         <w:pStyle w:val="ListParagraph"/>
         <w:numPr>
+          <w:ilvl w:val="1"/>
+          <w:numId w:val="10"/>
+        </w:numPr>
+      </w:pPr>
+      <w:r>
+        <w:t>Input parameters</w:t>
+      </w:r>
+    </w:p>
+    <w:p>
+      <w:pPr>
+        <w:pStyle w:val="ListParagraph"/>
+        <w:numPr>
+          <w:ilvl w:val="2"/>
+          <w:numId w:val="10"/>
+        </w:numPr>
+      </w:pPr>
+      <w:r>
+        <w:t>Day1: string, used with Day2 to define a time period within the dataset</w:t>
+      </w:r>
+      <w:r>
+        <w:t xml:space="preserve"> (start)</w:t>
+      </w:r>
+    </w:p>
+    <w:p>
+      <w:pPr>
+        <w:pStyle w:val="ListParagraph"/>
+        <w:numPr>
+          <w:ilvl w:val="2"/>
+          <w:numId w:val="10"/>
+        </w:numPr>
+      </w:pPr>
+      <w:r>
+        <w:t xml:space="preserve">Day2: string, </w:t>
+      </w:r>
+      <w:r>
+        <w:t>used with Day</w:t>
+      </w:r>
+      <w:r>
+        <w:t>1</w:t>
+      </w:r>
+      <w:r>
+        <w:t xml:space="preserve"> to define a time period within the dataset</w:t>
+      </w:r>
+      <w:r>
+        <w:t xml:space="preserve"> (end)</w:t>
+      </w:r>
+    </w:p>
+    <w:p>
+      <w:pPr>
+        <w:pStyle w:val="ListParagraph"/>
+        <w:numPr>
+          <w:ilvl w:val="2"/>
+          <w:numId w:val="10"/>
+        </w:numPr>
+      </w:pPr>
+      <w:r>
+        <w:t>F</w:t>
+      </w:r>
+      <w:r>
+        <w:t>ilter</w:t>
+      </w:r>
+      <w:r>
+        <w:t>: string (All, hourly, or Type)</w:t>
+      </w:r>
+      <w:r>
+        <w:t xml:space="preserve">. Used to </w:t>
+      </w:r>
+      <w:r>
+        <w:t xml:space="preserve">filter </w:t>
+      </w:r>
+      <w:r>
+        <w:t>how much data is loaded</w:t>
+      </w:r>
+      <w:r>
+        <w:t>.</w:t>
+      </w:r>
+    </w:p>
+    <w:p>
+      <w:pPr>
+        <w:pStyle w:val="ListParagraph"/>
+        <w:numPr>
+          <w:ilvl w:val="2"/>
+          <w:numId w:val="10"/>
+        </w:numPr>
+      </w:pPr>
+      <w:r>
+        <w:t xml:space="preserve">Keyword: string. Used in the </w:t>
+      </w:r>
+      <w:proofErr w:type="spellStart"/>
+      <w:r>
+        <w:t>checkKeywords</w:t>
+      </w:r>
+      <w:proofErr w:type="spellEnd"/>
+      <w:r>
+        <w:t xml:space="preserve"> function to match data.</w:t>
+      </w:r>
+    </w:p>
+    <w:p>
+      <w:pPr>
+        <w:pStyle w:val="ListParagraph"/>
+        <w:numPr>
+          <w:ilvl w:val="1"/>
+          <w:numId w:val="10"/>
+        </w:numPr>
+      </w:pPr>
+      <w:r>
+        <w:t xml:space="preserve">Side effects cause by this function </w:t>
+      </w:r>
+      <w:r>
+        <w:t>will include changing global variables</w:t>
+      </w:r>
+      <w:r>
+        <w:t>.</w:t>
+      </w:r>
+    </w:p>
+    <w:p>
+      <w:pPr>
+        <w:pStyle w:val="ListParagraph"/>
+        <w:numPr>
+          <w:ilvl w:val="1"/>
+          <w:numId w:val="10"/>
+        </w:numPr>
+      </w:pPr>
+      <w:r>
+        <w:t>The function will return a list</w:t>
+      </w:r>
+      <w:r>
+        <w:t xml:space="preserve"> of</w:t>
+      </w:r>
+      <w:r>
+        <w:t xml:space="preserve"> data from that dataset that </w:t>
+      </w:r>
+      <w:r>
+        <w:t xml:space="preserve">matches the inputs (date, filters, keywords) that a user </w:t>
+      </w:r>
+      <w:r>
+        <w:t>decides on.</w:t>
+      </w:r>
+    </w:p>
+    <w:p>
+      <w:pPr>
+        <w:pStyle w:val="ListParagraph"/>
+      </w:pPr>
+    </w:p>
+    <w:p>
+      <w:pPr>
+        <w:pStyle w:val="ListParagraph"/>
+        <w:numPr>
           <w:ilvl w:val="0"/>
-          <w:numId w:val="5"/>
-        </w:numPr>
-        <w:rPr>
-          <w:color w:val="FF0000"/>
-        </w:rPr>
-      </w:pPr>
-      <w:r>
-        <w:rPr>
-          <w:color w:val="FF0000"/>
-        </w:rPr>
-        <w:t xml:space="preserve">a brief description of what it </w:t>
-      </w:r>
-      <w:proofErr w:type="gramStart"/>
-      <w:r>
-        <w:rPr>
-          <w:color w:val="FF0000"/>
-        </w:rPr>
-        <w:t>does  (</w:t>
-      </w:r>
-      <w:proofErr w:type="gramEnd"/>
-      <w:r>
-        <w:rPr>
-          <w:color w:val="FF0000"/>
-        </w:rPr>
-        <w:t>1 or 2 sentences);</w:t>
+          <w:numId w:val="10"/>
+        </w:numPr>
+      </w:pPr>
+      <w:proofErr w:type="spellStart"/>
+      <w:r>
+        <w:t>checkKeywords</w:t>
+      </w:r>
+      <w:proofErr w:type="spellEnd"/>
+      <w:r>
+        <w:t>()</w:t>
       </w:r>
     </w:p>
     <w:p>
       <w:pPr>
         <w:pStyle w:val="ListParagraph"/>
         <w:numPr>
+          <w:ilvl w:val="1"/>
+          <w:numId w:val="10"/>
+        </w:numPr>
+      </w:pPr>
+      <w:proofErr w:type="spellStart"/>
+      <w:r>
+        <w:t>checkKeywords</w:t>
+      </w:r>
+      <w:proofErr w:type="spellEnd"/>
+      <w:r>
+        <w:t xml:space="preserve">() </w:t>
+      </w:r>
+      <w:r>
+        <w:t xml:space="preserve">will be used to check each bit of data so see if the </w:t>
+      </w:r>
+      <w:proofErr w:type="spellStart"/>
+      <w:r>
+        <w:t>accident_type</w:t>
+      </w:r>
+      <w:proofErr w:type="spellEnd"/>
+      <w:r>
+        <w:t xml:space="preserve"> attribute contains </w:t>
+      </w:r>
+      <w:r>
+        <w:t>the keyword the user inputted.</w:t>
+      </w:r>
+    </w:p>
+    <w:p>
+      <w:pPr>
+        <w:pStyle w:val="ListParagraph"/>
+        <w:numPr>
+          <w:ilvl w:val="1"/>
+          <w:numId w:val="10"/>
+        </w:numPr>
+      </w:pPr>
+      <w:r>
+        <w:t>Input Parameters</w:t>
+      </w:r>
+    </w:p>
+    <w:p>
+      <w:pPr>
+        <w:pStyle w:val="ListParagraph"/>
+        <w:numPr>
+          <w:ilvl w:val="2"/>
+          <w:numId w:val="10"/>
+        </w:numPr>
+      </w:pPr>
+      <w:r>
+        <w:t>Word: string</w:t>
+      </w:r>
+      <w:r>
+        <w:t>. Used as the word that the function checks the dataset against</w:t>
+      </w:r>
+      <w:r>
+        <w:t>.</w:t>
+      </w:r>
+    </w:p>
+    <w:p>
+      <w:pPr>
+        <w:pStyle w:val="ListParagraph"/>
+        <w:numPr>
+          <w:ilvl w:val="1"/>
+          <w:numId w:val="10"/>
+        </w:numPr>
+      </w:pPr>
+      <w:r>
+        <w:t>Side effects should not be present when running this function.</w:t>
+      </w:r>
+    </w:p>
+    <w:p>
+      <w:pPr>
+        <w:pStyle w:val="ListParagraph"/>
+        <w:numPr>
+          <w:ilvl w:val="1"/>
+          <w:numId w:val="10"/>
+        </w:numPr>
+      </w:pPr>
+      <w:proofErr w:type="spellStart"/>
+      <w:r>
+        <w:t>checkKeywords</w:t>
+      </w:r>
+      <w:proofErr w:type="spellEnd"/>
+      <w:r>
+        <w:t xml:space="preserve">() will return </w:t>
+      </w:r>
+      <w:r>
+        <w:t xml:space="preserve">a list of </w:t>
+      </w:r>
+      <w:proofErr w:type="spellStart"/>
+      <w:r>
+        <w:t>objectIDs</w:t>
+      </w:r>
+      <w:proofErr w:type="spellEnd"/>
+      <w:r>
+        <w:t xml:space="preserve"> for use in the </w:t>
+      </w:r>
+      <w:proofErr w:type="spellStart"/>
+      <w:r>
+        <w:t>loadData</w:t>
+      </w:r>
+      <w:proofErr w:type="spellEnd"/>
+      <w:r>
+        <w:t xml:space="preserve"> function.</w:t>
+      </w:r>
+    </w:p>
+    <w:p/>
+    <w:p>
+      <w:pPr>
+        <w:pStyle w:val="ListParagraph"/>
+        <w:numPr>
           <w:ilvl w:val="0"/>
-          <w:numId w:val="5"/>
-        </w:numPr>
-        <w:rPr>
-          <w:color w:val="FF0000"/>
-        </w:rPr>
-      </w:pPr>
-      <w:r>
-        <w:rPr>
-          <w:color w:val="FF0000"/>
-        </w:rPr>
-        <w:t xml:space="preserve">a list of the input parameters, and their data types, and what they are used </w:t>
-      </w:r>
-      <w:proofErr w:type="gramStart"/>
-      <w:r>
-        <w:rPr>
-          <w:color w:val="FF0000"/>
-        </w:rPr>
-        <w:t>for;</w:t>
-      </w:r>
-      <w:proofErr w:type="gramEnd"/>
+          <w:numId w:val="10"/>
+        </w:numPr>
+      </w:pPr>
+      <w:proofErr w:type="spellStart"/>
+      <w:r>
+        <w:t>displayGraph</w:t>
+      </w:r>
+      <w:proofErr w:type="spellEnd"/>
+      <w:r>
+        <w:t>()</w:t>
+      </w:r>
     </w:p>
     <w:p>
       <w:pPr>
         <w:pStyle w:val="ListParagraph"/>
         <w:numPr>
-          <w:ilvl w:val="0"/>
-          <w:numId w:val="4"/>
-        </w:numPr>
-        <w:rPr>
-          <w:color w:val="FF0000"/>
-        </w:rPr>
-      </w:pPr>
-      <w:r>
-        <w:rPr>
-          <w:color w:val="FF0000"/>
-        </w:rPr>
-        <w:t>a list of any side effects caused by the function (</w:t>
+          <w:ilvl w:val="1"/>
+          <w:numId w:val="10"/>
+        </w:numPr>
+      </w:pPr>
+      <w:r>
+        <w:t xml:space="preserve">This function </w:t>
+      </w:r>
+      <w:r>
+        <w:t xml:space="preserve">displays the data from the </w:t>
       </w:r>
       <w:proofErr w:type="spellStart"/>
-      <w:proofErr w:type="gramStart"/>
-      <w:r>
-        <w:rPr>
-          <w:color w:val="FF0000"/>
-        </w:rPr>
-        <w:t>ie</w:t>
+      <w:r>
+        <w:t>loadData</w:t>
       </w:r>
       <w:proofErr w:type="spellEnd"/>
-      <w:proofErr w:type="gramEnd"/>
-      <w:r>
-        <w:rPr>
-          <w:color w:val="FF0000"/>
-        </w:rPr>
-        <w:t xml:space="preserve"> change global or member variables, changes data passed by reference from calling function etc)</w:t>
+      <w:r>
+        <w:t xml:space="preserve"> function on a graph </w:t>
+      </w:r>
+      <w:r>
+        <w:t>for the user.</w:t>
+      </w:r>
+      <w:r>
+        <w:t xml:space="preserve"> </w:t>
       </w:r>
     </w:p>
     <w:p>
       <w:pPr>
         <w:pStyle w:val="ListParagraph"/>
         <w:numPr>
-          <w:ilvl w:val="0"/>
-          <w:numId w:val="4"/>
-        </w:numPr>
-        <w:rPr>
-          <w:color w:val="FF0000"/>
-        </w:rPr>
-      </w:pPr>
-      <w:r>
-        <w:rPr>
-          <w:color w:val="FF0000"/>
-        </w:rPr>
-        <w:t>a description of the function’s return value</w:t>
-      </w:r>
-    </w:p>
+          <w:ilvl w:val="1"/>
+          <w:numId w:val="10"/>
+        </w:numPr>
+      </w:pPr>
+      <w:r>
+        <w:t>Input Parameters</w:t>
+      </w:r>
+    </w:p>
+    <w:p>
+      <w:pPr>
+        <w:pStyle w:val="ListParagraph"/>
+        <w:numPr>
+          <w:ilvl w:val="2"/>
+          <w:numId w:val="10"/>
+        </w:numPr>
+      </w:pPr>
+      <w:r>
+        <w:t>Count: int. Number of data entries to be displayed</w:t>
+      </w:r>
+    </w:p>
+    <w:p>
+      <w:pPr>
+        <w:pStyle w:val="ListParagraph"/>
+        <w:numPr>
+          <w:ilvl w:val="2"/>
+          <w:numId w:val="10"/>
+        </w:numPr>
+      </w:pPr>
+      <w:proofErr w:type="spellStart"/>
+      <w:r>
+        <w:t>isAlc</w:t>
+      </w:r>
+      <w:proofErr w:type="spellEnd"/>
+      <w:r>
+        <w:t>: bool. Determines whether alcohol was a cause of the accident</w:t>
+      </w:r>
+    </w:p>
+    <w:p>
+      <w:pPr>
+        <w:pStyle w:val="ListParagraph"/>
+        <w:numPr>
+          <w:ilvl w:val="2"/>
+          <w:numId w:val="10"/>
+        </w:numPr>
+      </w:pPr>
+      <w:r>
+        <w:t xml:space="preserve">start: string. The start date to use as </w:t>
+      </w:r>
+      <w:r>
+        <w:t>point 0 on the graph (</w:t>
+      </w:r>
+      <w:r>
+        <w:t>x-axis</w:t>
+      </w:r>
+      <w:r>
+        <w:t>)</w:t>
+      </w:r>
+    </w:p>
+    <w:p>
+      <w:pPr>
+        <w:pStyle w:val="ListParagraph"/>
+        <w:numPr>
+          <w:ilvl w:val="2"/>
+          <w:numId w:val="10"/>
+        </w:numPr>
+      </w:pPr>
+      <w:r>
+        <w:t>end: string. The end date to use as the last point on the graph(x-axis)</w:t>
+      </w:r>
+    </w:p>
+    <w:p>
+      <w:pPr>
+        <w:pStyle w:val="ListParagraph"/>
+        <w:numPr>
+          <w:ilvl w:val="1"/>
+          <w:numId w:val="10"/>
+        </w:numPr>
+      </w:pPr>
+      <w:r>
+        <w:t>Side effects of this function could include changing global variables for the graph scaling, depending on the amount of data being displayed</w:t>
+      </w:r>
+    </w:p>
+    <w:p>
+      <w:pPr>
+        <w:pStyle w:val="ListParagraph"/>
+        <w:numPr>
+          <w:ilvl w:val="1"/>
+          <w:numId w:val="10"/>
+        </w:numPr>
+      </w:pPr>
+      <w:r>
+        <w:t xml:space="preserve">The </w:t>
+      </w:r>
+      <w:r>
+        <w:t xml:space="preserve">function will return </w:t>
+      </w:r>
+      <w:r>
+        <w:t xml:space="preserve">the number of </w:t>
+      </w:r>
+      <w:r>
+        <w:t>accident</w:t>
+      </w:r>
+      <w:r>
+        <w:t>s</w:t>
+      </w:r>
+      <w:r>
+        <w:t xml:space="preserve"> each day (or hour if filtered hourly)</w:t>
+      </w:r>
+      <w:r>
+        <w:t>. The g</w:t>
+      </w:r>
+      <w:r>
+        <w:t>raph’s y axis will represent</w:t>
+      </w:r>
+      <w:r>
+        <w:t xml:space="preserve"> this number (highest y value being 10 above the max </w:t>
+      </w:r>
+      <w:r>
+        <w:t xml:space="preserve">number returned by the function). The function will draw a line </w:t>
+      </w:r>
+      <w:r>
+        <w:t>graph to show trends.</w:t>
+      </w:r>
+    </w:p>
+    <w:p>
+      <w:pPr>
+        <w:ind w:left="720"/>
+      </w:pPr>
+    </w:p>
+    <w:p/>
     <w:p/>
     <w:p>
       <w:pPr>
@@ -1934,12 +2265,14 @@
         </w:numPr>
       </w:pPr>
       <w:r>
+        <w:lastRenderedPageBreak/>
         <w:t>Data Structures</w:t>
       </w:r>
       <w:r>
         <w:t xml:space="preserve"> / Data Sources</w:t>
       </w:r>
     </w:p>
+    <w:p/>
     <w:p>
       <w:pPr>
         <w:rPr>
@@ -1953,7 +2286,6 @@
         <w:t>List of all data structures in the software (</w:t>
       </w:r>
       <w:proofErr w:type="spellStart"/>
-      <w:proofErr w:type="gramStart"/>
       <w:r>
         <w:rPr>
           <w:color w:val="FF0000"/>
@@ -1961,7 +2293,6 @@
         <w:t>eg</w:t>
       </w:r>
       <w:proofErr w:type="spellEnd"/>
-      <w:proofErr w:type="gramEnd"/>
       <w:r>
         <w:rPr>
           <w:color w:val="FF0000"/>
@@ -2234,6 +2565,9 @@
     </w:p>
     <w:p>
       <w:r>
+        <w:rPr>
+          <w:noProof/>
+        </w:rPr>
         <w:drawing>
           <wp:inline distT="0" distB="0" distL="0" distR="0" wp14:anchorId="6CD53118" wp14:editId="49C96087">
             <wp:extent cx="2413000" cy="3308078"/>
@@ -2332,6 +2666,9 @@
     <w:p/>
     <w:p>
       <w:r>
+        <w:rPr>
+          <w:noProof/>
+        </w:rPr>
         <w:lastRenderedPageBreak/>
         <w:drawing>
           <wp:inline distT="0" distB="0" distL="0" distR="0" wp14:anchorId="1546DA89" wp14:editId="32B4A382">
@@ -2449,7 +2786,7 @@
   <w:abstractNum w:abstractNumId="0" w15:restartNumberingAfterBreak="0">
     <w:nsid w:val="32E360A4"/>
     <w:multiLevelType w:val="hybridMultilevel"/>
-    <w:tmpl w:val="2F2ABC8A"/>
+    <w:tmpl w:val="A008D9AE"/>
     <w:lvl w:ilvl="0" w:tplc="62A604E0">
       <w:start w:val="1"/>
       <w:numFmt w:val="decimal"/>
@@ -2471,7 +2808,7 @@
         <w:ind w:left="1440" w:hanging="360"/>
       </w:pPr>
     </w:lvl>
-    <w:lvl w:ilvl="2" w:tplc="0C09001B" w:tentative="1">
+    <w:lvl w:ilvl="2" w:tplc="0C09001B">
       <w:start w:val="1"/>
       <w:numFmt w:val="lowerRoman"/>
       <w:lvlText w:val="%3."/>
@@ -2480,7 +2817,7 @@
         <w:ind w:left="2160" w:hanging="180"/>
       </w:pPr>
     </w:lvl>
-    <w:lvl w:ilvl="3" w:tplc="0C09000F" w:tentative="1">
+    <w:lvl w:ilvl="3" w:tplc="0C09000F">
       <w:start w:val="1"/>
       <w:numFmt w:val="decimal"/>
       <w:lvlText w:val="%4."/>
@@ -2489,7 +2826,7 @@
         <w:ind w:left="2880" w:hanging="360"/>
       </w:pPr>
     </w:lvl>
-    <w:lvl w:ilvl="4" w:tplc="0C090019" w:tentative="1">
+    <w:lvl w:ilvl="4" w:tplc="0C090019">
       <w:start w:val="1"/>
       <w:numFmt w:val="lowerLetter"/>
       <w:lvlText w:val="%5."/>

</xml_diff>

<commit_message>
4.0 completed + 4.1/2 diagrams
</commit_message>
<xml_diff>
--- a/Software Design Document.docx
+++ b/Software Design Document.docx
@@ -1963,15 +1963,7 @@
         <w:t xml:space="preserve">If an object in the dataset contains these key words in </w:t>
       </w:r>
       <w:r>
-        <w:t xml:space="preserve">its </w:t>
-      </w:r>
-      <w:proofErr w:type="spellStart"/>
-      <w:r>
-        <w:t>Accident_Type</w:t>
-      </w:r>
-      <w:proofErr w:type="spellEnd"/>
-      <w:r>
-        <w:t xml:space="preserve"> attribute, then it will be displayed</w:t>
+        <w:t>its Accident_Type attribute, then it will be displayed</w:t>
       </w:r>
     </w:p>
     <w:p>
@@ -2019,15 +2011,7 @@
         <w:t xml:space="preserve">The program will provide </w:t>
       </w:r>
       <w:r>
-        <w:t xml:space="preserve">trends </w:t>
-      </w:r>
-      <w:proofErr w:type="gramStart"/>
-      <w:r>
-        <w:t>in regards to</w:t>
-      </w:r>
-      <w:proofErr w:type="gramEnd"/>
-      <w:r>
-        <w:t xml:space="preserve"> alcohol consumption and accidents</w:t>
+        <w:t>trends in regards to alcohol consumption and accidents</w:t>
       </w:r>
       <w:r>
         <w:t>.</w:t>
@@ -3492,29 +3476,7 @@
                 <w:sz w:val="22"/>
                 <w:szCs w:val="22"/>
               </w:rPr>
-              <w:t xml:space="preserve">The alcoholic impact on accident trends </w:t>
-            </w:r>
-            <w:proofErr w:type="gramStart"/>
-            <w:r>
-              <w:rPr>
-                <w:b w:val="0"/>
-                <w:bCs w:val="0"/>
-                <w:color w:val="auto"/>
-                <w:sz w:val="22"/>
-                <w:szCs w:val="22"/>
-              </w:rPr>
-              <w:t>are</w:t>
-            </w:r>
-            <w:proofErr w:type="gramEnd"/>
-            <w:r>
-              <w:rPr>
-                <w:b w:val="0"/>
-                <w:bCs w:val="0"/>
-                <w:color w:val="auto"/>
-                <w:sz w:val="22"/>
-                <w:szCs w:val="22"/>
-              </w:rPr>
-              <w:t xml:space="preserve"> displayed.</w:t>
+              <w:t>The alcoholic impact on accident trends are displayed.</w:t>
             </w:r>
           </w:p>
         </w:tc>
@@ -3594,11 +3556,12 @@
         <w:rPr>
           <w:noProof/>
         </w:rPr>
+        <w:lastRenderedPageBreak/>
         <w:drawing>
           <wp:inline distT="0" distB="0" distL="0" distR="0" wp14:anchorId="46A13706" wp14:editId="5E5277C8">
             <wp:extent cx="5731510" cy="6562725"/>
             <wp:effectExtent l="19050" t="19050" r="21590" b="28575"/>
-            <wp:docPr id="2" name="Picture 2" descr="Diagram&#10;&#10;Description automatically generated"/>
+            <wp:docPr id="6" name="Picture 6" descr="Diagram&#10;&#10;Description automatically generated"/>
             <wp:cNvGraphicFramePr>
               <a:graphicFrameLocks xmlns:a="http://schemas.openxmlformats.org/drawingml/2006/main" noChangeAspect="1"/>
             </wp:cNvGraphicFramePr>
@@ -3636,14 +3599,10 @@
         </w:drawing>
       </w:r>
     </w:p>
+    <w:p>
+      <w:bookmarkStart w:id="8" w:name="_Toc113217444"/>
+    </w:p>
     <w:p/>
-    <w:p/>
-    <w:p/>
-    <w:p>
-      <w:r>
-        <w:br w:type="page"/>
-      </w:r>
-    </w:p>
     <w:p>
       <w:pPr>
         <w:pStyle w:val="Heading1"/>
@@ -3652,9 +3611,7 @@
           <w:numId w:val="2"/>
         </w:numPr>
       </w:pPr>
-      <w:bookmarkStart w:id="8" w:name="_Toc113217444"/>
-      <w:r>
-        <w:lastRenderedPageBreak/>
+      <w:r>
         <w:t>Software Design and S</w:t>
       </w:r>
       <w:r>
@@ -3682,6 +3639,7 @@
         <w:rPr>
           <w:noProof/>
         </w:rPr>
+        <w:lastRenderedPageBreak/>
         <w:drawing>
           <wp:inline distT="0" distB="0" distL="0" distR="0" wp14:anchorId="344C2CA7" wp14:editId="1E416F16">
             <wp:extent cx="5731510" cy="6866890"/>
@@ -3735,7 +3693,6 @@
       </w:pPr>
       <w:bookmarkStart w:id="10" w:name="_Toc113217446"/>
       <w:r>
-        <w:lastRenderedPageBreak/>
         <w:t>System Components</w:t>
       </w:r>
       <w:bookmarkEnd w:id="10"/>
@@ -3762,18 +3719,8 @@
           <w:numId w:val="10"/>
         </w:numPr>
       </w:pPr>
-      <w:proofErr w:type="spellStart"/>
-      <w:proofErr w:type="gramStart"/>
-      <w:r>
-        <w:t>loadData</w:t>
-      </w:r>
-      <w:proofErr w:type="spellEnd"/>
-      <w:r>
-        <w:t>(</w:t>
-      </w:r>
-      <w:proofErr w:type="gramEnd"/>
-      <w:r>
-        <w:t>)</w:t>
+      <w:r>
+        <w:t>loadData()</w:t>
       </w:r>
     </w:p>
     <w:p>
@@ -3785,15 +3732,7 @@
         </w:numPr>
       </w:pPr>
       <w:r>
-        <w:t xml:space="preserve">The </w:t>
-      </w:r>
-      <w:proofErr w:type="spellStart"/>
-      <w:r>
-        <w:t>loadData</w:t>
-      </w:r>
-      <w:proofErr w:type="spellEnd"/>
-      <w:r>
-        <w:t xml:space="preserve"> function </w:t>
+        <w:t xml:space="preserve">The loadData function </w:t>
       </w:r>
       <w:r>
         <w:t xml:space="preserve">will </w:t>
@@ -3826,15 +3765,8 @@
         </w:numPr>
       </w:pPr>
       <w:r>
-        <w:t xml:space="preserve">Day1: string, used with Day2 to define </w:t>
-      </w:r>
-      <w:proofErr w:type="gramStart"/>
-      <w:r>
-        <w:t>a time period</w:t>
-      </w:r>
-      <w:proofErr w:type="gramEnd"/>
-      <w:r>
-        <w:t xml:space="preserve"> within the dataset</w:t>
+        <w:lastRenderedPageBreak/>
+        <w:t>Day1: string, used with Day2 to define a time period within the dataset</w:t>
       </w:r>
       <w:r>
         <w:t xml:space="preserve"> (start)</w:t>
@@ -3849,15 +3781,7 @@
         </w:numPr>
       </w:pPr>
       <w:r>
-        <w:t xml:space="preserve">Day2: string, used with Day1 to define </w:t>
-      </w:r>
-      <w:proofErr w:type="gramStart"/>
-      <w:r>
-        <w:t>a time period</w:t>
-      </w:r>
-      <w:proofErr w:type="gramEnd"/>
-      <w:r>
-        <w:t xml:space="preserve"> within the dataset</w:t>
+        <w:t>Day2: string, used with Day1 to define a time period within the dataset</w:t>
       </w:r>
       <w:r>
         <w:t xml:space="preserve"> (end)</w:t>
@@ -3902,15 +3826,7 @@
         </w:numPr>
       </w:pPr>
       <w:r>
-        <w:t xml:space="preserve">Keyword: string. Used in the </w:t>
-      </w:r>
-      <w:proofErr w:type="spellStart"/>
-      <w:r>
-        <w:t>checkKeywords</w:t>
-      </w:r>
-      <w:proofErr w:type="spellEnd"/>
-      <w:r>
-        <w:t xml:space="preserve"> function to match data.</w:t>
+        <w:t>Keyword: string. Used in the checkKeywords function to match data.</w:t>
       </w:r>
     </w:p>
     <w:p>
@@ -3968,18 +3884,8 @@
           <w:numId w:val="10"/>
         </w:numPr>
       </w:pPr>
-      <w:proofErr w:type="spellStart"/>
-      <w:proofErr w:type="gramStart"/>
-      <w:r>
-        <w:t>checkKeywords</w:t>
-      </w:r>
-      <w:proofErr w:type="spellEnd"/>
-      <w:r>
-        <w:t>(</w:t>
-      </w:r>
-      <w:proofErr w:type="gramEnd"/>
-      <w:r>
-        <w:t>)</w:t>
+      <w:r>
+        <w:t>checkKeywords()</w:t>
       </w:r>
     </w:p>
     <w:p>
@@ -3990,29 +3896,14 @@
           <w:numId w:val="10"/>
         </w:numPr>
       </w:pPr>
-      <w:proofErr w:type="spellStart"/>
-      <w:proofErr w:type="gramStart"/>
-      <w:r>
-        <w:t>checkKeywords</w:t>
-      </w:r>
-      <w:proofErr w:type="spellEnd"/>
-      <w:r>
-        <w:t>(</w:t>
-      </w:r>
-      <w:proofErr w:type="gramEnd"/>
-      <w:r>
-        <w:t xml:space="preserve">) </w:t>
+      <w:r>
+        <w:t xml:space="preserve">checkKeywords() </w:t>
       </w:r>
       <w:r>
         <w:t xml:space="preserve">will be used to check each bit of data so see if the </w:t>
       </w:r>
-      <w:proofErr w:type="spellStart"/>
-      <w:r>
-        <w:t>accident_type</w:t>
-      </w:r>
-      <w:proofErr w:type="spellEnd"/>
-      <w:r>
-        <w:t xml:space="preserve"> attribute contains </w:t>
+      <w:r>
+        <w:t xml:space="preserve">accident_type attribute contains </w:t>
       </w:r>
       <w:r>
         <w:t>the keyword the user inputted.</w:t>
@@ -4068,35 +3959,12 @@
           <w:numId w:val="10"/>
         </w:numPr>
       </w:pPr>
-      <w:proofErr w:type="spellStart"/>
-      <w:proofErr w:type="gramStart"/>
-      <w:r>
-        <w:t>checkKeywords</w:t>
-      </w:r>
-      <w:proofErr w:type="spellEnd"/>
-      <w:r>
-        <w:t>(</w:t>
-      </w:r>
-      <w:proofErr w:type="gramEnd"/>
-      <w:r>
-        <w:t xml:space="preserve">) will return </w:t>
-      </w:r>
-      <w:r>
-        <w:t xml:space="preserve">a list of </w:t>
-      </w:r>
-      <w:proofErr w:type="spellStart"/>
-      <w:r>
-        <w:t>objectIDs</w:t>
-      </w:r>
-      <w:proofErr w:type="spellEnd"/>
-      <w:r>
-        <w:t xml:space="preserve"> for use in the </w:t>
-      </w:r>
-      <w:proofErr w:type="spellStart"/>
-      <w:r>
-        <w:t>loadData</w:t>
-      </w:r>
-      <w:proofErr w:type="spellEnd"/>
+      <w:r>
+        <w:t xml:space="preserve">checkKeywords() will return </w:t>
+      </w:r>
+      <w:r>
+        <w:t>a list of objectIDs for use in the loadData</w:t>
+      </w:r>
       <w:r>
         <w:t xml:space="preserve"> function.</w:t>
       </w:r>
@@ -4110,18 +3978,8 @@
           <w:numId w:val="10"/>
         </w:numPr>
       </w:pPr>
-      <w:proofErr w:type="spellStart"/>
-      <w:proofErr w:type="gramStart"/>
-      <w:r>
-        <w:t>displayGraph</w:t>
-      </w:r>
-      <w:proofErr w:type="spellEnd"/>
-      <w:r>
-        <w:t>(</w:t>
-      </w:r>
-      <w:proofErr w:type="gramEnd"/>
-      <w:r>
-        <w:t>)</w:t>
+      <w:r>
+        <w:t>displayGraph()</w:t>
       </w:r>
     </w:p>
     <w:p>
@@ -4136,15 +3994,7 @@
         <w:t xml:space="preserve">This function </w:t>
       </w:r>
       <w:r>
-        <w:t xml:space="preserve">displays the data from the </w:t>
-      </w:r>
-      <w:proofErr w:type="spellStart"/>
-      <w:r>
-        <w:t>loadData</w:t>
-      </w:r>
-      <w:proofErr w:type="spellEnd"/>
-      <w:r>
-        <w:t xml:space="preserve"> function on a graph </w:t>
+        <w:t xml:space="preserve">displays the data from the loadData function on a graph </w:t>
       </w:r>
       <w:r>
         <w:t>for the user.</w:t>
@@ -4185,13 +4035,8 @@
           <w:numId w:val="10"/>
         </w:numPr>
       </w:pPr>
-      <w:proofErr w:type="spellStart"/>
-      <w:r>
-        <w:t>isAlc</w:t>
-      </w:r>
-      <w:proofErr w:type="spellEnd"/>
-      <w:r>
-        <w:t>: bool. Determines whether alcohol was a cause of the accident</w:t>
+      <w:r>
+        <w:t>isAlc: bool. Determines whether alcohol was a cause of the accident</w:t>
       </w:r>
     </w:p>
     <w:p>
@@ -4298,7 +4143,6 @@
       </w:pPr>
       <w:bookmarkStart w:id="12" w:name="_Toc113217448"/>
       <w:r>
-        <w:lastRenderedPageBreak/>
         <w:t>Data Structures</w:t>
       </w:r>
       <w:r>
@@ -4322,15 +4166,7 @@
         <w:t xml:space="preserve"> Data</w:t>
       </w:r>
       <w:r>
-        <w:t xml:space="preserve">. The values given by the </w:t>
-      </w:r>
-      <w:proofErr w:type="spellStart"/>
-      <w:r>
-        <w:t>displayGraph</w:t>
-      </w:r>
-      <w:proofErr w:type="spellEnd"/>
-      <w:r>
-        <w:t xml:space="preserve"> function will be stored in an array, which will b</w:t>
+        <w:t>. The values given by the displayGraph function will be stored in an array, which will b</w:t>
       </w:r>
       <w:r>
         <w:t>e used to draw the graph.</w:t>
@@ -4355,23 +4191,7 @@
         <w:rPr>
           <w:color w:val="FF0000"/>
         </w:rPr>
-        <w:t>List of all data structures in the software (</w:t>
-      </w:r>
-      <w:proofErr w:type="spellStart"/>
-      <w:proofErr w:type="gramStart"/>
-      <w:r>
-        <w:rPr>
-          <w:color w:val="FF0000"/>
-        </w:rPr>
-        <w:t>eg</w:t>
-      </w:r>
-      <w:proofErr w:type="spellEnd"/>
-      <w:proofErr w:type="gramEnd"/>
-      <w:r>
-        <w:rPr>
-          <w:color w:val="FF0000"/>
-        </w:rPr>
-        <w:t xml:space="preserve"> linked lists, trees, arrays etc)</w:t>
+        <w:t>List of all data structures in the software (eg linked lists, trees, arrays etc)</w:t>
       </w:r>
       <w:r>
         <w:rPr>
@@ -4401,6 +4221,7 @@
         <w:rPr>
           <w:color w:val="FF0000"/>
         </w:rPr>
+        <w:lastRenderedPageBreak/>
         <w:t xml:space="preserve">Type of structure (tree, list etc), </w:t>
       </w:r>
     </w:p>
@@ -4609,10 +4430,10 @@
         <w:t xml:space="preserve">navigational and information structure of the product was </w:t>
       </w:r>
       <w:r>
-        <w:t xml:space="preserve">able to be devised. </w:t>
-      </w:r>
-      <w:r>
-        <w:t xml:space="preserve">A flowchart of sorts was used to demonstrate this design, allowing for a clear and easy path to be formed to </w:t>
+        <w:t>able to be devised</w:t>
+      </w:r>
+      <w:r>
+        <w:t xml:space="preserve">. A flowchart of sorts was used to demonstrate this design, allowing for a clear and easy path to be formed to </w:t>
       </w:r>
       <w:r>
         <w:t xml:space="preserve">dictate the flow of the structure of the </w:t>
@@ -4638,13 +4459,13 @@
         <w:t xml:space="preserve">r way to template the final product, </w:t>
       </w:r>
       <w:r>
-        <w:t>primarily focusing on</w:t>
-      </w:r>
-      <w:r>
-        <w:t xml:space="preserve"> the </w:t>
-      </w:r>
-      <w:r>
-        <w:t>physical layout of all the elements.</w:t>
+        <w:t xml:space="preserve">primarily focusing on the physical layout of </w:t>
+      </w:r>
+      <w:r>
+        <w:t>all</w:t>
+      </w:r>
+      <w:r>
+        <w:t xml:space="preserve"> the elements.</w:t>
       </w:r>
       <w:r>
         <w:t xml:space="preserve"> </w:t>
@@ -4670,11 +4491,9 @@
       <w:r>
         <w:t xml:space="preserve">provide a </w:t>
       </w:r>
-      <w:proofErr w:type="gramStart"/>
-      <w:r>
-        <w:t>fleshed out</w:t>
-      </w:r>
-      <w:proofErr w:type="gramEnd"/>
+      <w:r>
+        <w:t>fleshed-out</w:t>
+      </w:r>
       <w:r>
         <w:t xml:space="preserve"> plan for the visual design of the product.</w:t>
       </w:r>
@@ -4732,9 +4551,6 @@
     </w:p>
     <w:p>
       <w:r>
-        <w:rPr>
-          <w:noProof/>
-        </w:rPr>
         <w:drawing>
           <wp:inline distT="0" distB="0" distL="0" distR="0" wp14:anchorId="6CD53118" wp14:editId="49C96087">
             <wp:extent cx="2413000" cy="3308078"/>
@@ -4798,21 +4614,7 @@
         <w:rPr>
           <w:color w:val="FF0000"/>
         </w:rPr>
-        <w:t xml:space="preserve">Detail your visual design: Layout, visual elements, icons, graphics, style, colour, fonts general screen designs. This can be sketches, wireframes, </w:t>
-      </w:r>
-      <w:proofErr w:type="spellStart"/>
-      <w:r>
-        <w:rPr>
-          <w:color w:val="FF0000"/>
-        </w:rPr>
-        <w:t>mockups</w:t>
-      </w:r>
-      <w:proofErr w:type="spellEnd"/>
-      <w:r>
-        <w:rPr>
-          <w:color w:val="FF0000"/>
-        </w:rPr>
-        <w:t xml:space="preserve"> etc</w:t>
+        <w:t>Detail your visual design: Layout, visual elements, icons, graphics, style, colour, fonts general screen designs. This can be sketches, wireframes, mockups etc</w:t>
       </w:r>
       <w:r>
         <w:rPr>
@@ -4836,9 +4638,6 @@
     <w:p/>
     <w:p>
       <w:r>
-        <w:rPr>
-          <w:noProof/>
-        </w:rPr>
         <w:drawing>
           <wp:inline distT="0" distB="0" distL="0" distR="0" wp14:anchorId="1546DA89" wp14:editId="32B4A382">
             <wp:extent cx="5731510" cy="3441065"/>
@@ -6123,13 +5922,13 @@
   <w:num w:numId="8" w16cid:durableId="1663780054">
     <w:abstractNumId w:val="6"/>
   </w:num>
-  <w:num w:numId="9" w16cid:durableId="1914777156">
+  <w:num w:numId="9" w16cid:durableId="1295215880">
     <w:abstractNumId w:val="10"/>
   </w:num>
-  <w:num w:numId="10" w16cid:durableId="1320114165">
+  <w:num w:numId="10" w16cid:durableId="703334001">
     <w:abstractNumId w:val="1"/>
   </w:num>
-  <w:num w:numId="11" w16cid:durableId="1051539784">
+  <w:num w:numId="11" w16cid:durableId="1131897302">
     <w:abstractNumId w:val="0"/>
   </w:num>
 </w:numbering>
@@ -7280,7 +7079,7 @@
     <w:name w:val="Table Grid"/>
     <w:basedOn w:val="TableNormal"/>
     <w:uiPriority w:val="39"/>
-    <w:rsid w:val="006D24EB"/>
+    <w:rsid w:val="006F5F0A"/>
     <w:pPr>
       <w:spacing w:after="0" w:line="240" w:lineRule="auto"/>
     </w:pPr>

</xml_diff>

<commit_message>
System Components - functions and structures
</commit_message>
<xml_diff>
--- a/Software Design Document.docx
+++ b/Software Design Document.docx
@@ -2074,6 +2074,7 @@
           <w:p>
             <w:pPr>
               <w:pStyle w:val="Heading2"/>
+              <w:spacing w:before="0"/>
               <w:outlineLvl w:val="1"/>
               <w:rPr>
                 <w:b w:val="0"/>
@@ -2102,6 +2103,7 @@
           <w:p>
             <w:pPr>
               <w:pStyle w:val="Heading2"/>
+              <w:spacing w:before="0"/>
               <w:outlineLvl w:val="1"/>
               <w:rPr>
                 <w:b w:val="0"/>
@@ -2132,6 +2134,7 @@
           <w:p>
             <w:pPr>
               <w:pStyle w:val="Heading2"/>
+              <w:spacing w:before="0"/>
               <w:outlineLvl w:val="1"/>
               <w:rPr>
                 <w:b w:val="0"/>
@@ -2160,6 +2163,7 @@
           <w:p>
             <w:pPr>
               <w:pStyle w:val="Heading2"/>
+              <w:spacing w:before="0"/>
               <w:outlineLvl w:val="1"/>
               <w:rPr>
                 <w:b w:val="0"/>
@@ -2190,6 +2194,7 @@
           <w:p>
             <w:pPr>
               <w:pStyle w:val="Heading2"/>
+              <w:spacing w:before="0"/>
               <w:outlineLvl w:val="1"/>
               <w:rPr>
                 <w:b w:val="0"/>
@@ -2218,6 +2223,7 @@
           <w:p>
             <w:pPr>
               <w:pStyle w:val="Heading2"/>
+              <w:spacing w:before="0"/>
               <w:outlineLvl w:val="1"/>
               <w:rPr>
                 <w:b w:val="0"/>
@@ -2248,6 +2254,7 @@
           <w:p>
             <w:pPr>
               <w:pStyle w:val="Heading2"/>
+              <w:spacing w:before="0"/>
               <w:outlineLvl w:val="1"/>
               <w:rPr>
                 <w:b w:val="0"/>
@@ -2276,6 +2283,7 @@
           <w:p>
             <w:pPr>
               <w:pStyle w:val="Heading2"/>
+              <w:spacing w:before="0"/>
               <w:outlineLvl w:val="1"/>
               <w:rPr>
                 <w:b w:val="0"/>
@@ -2316,6 +2324,7 @@
           <w:p>
             <w:pPr>
               <w:pStyle w:val="Heading2"/>
+              <w:spacing w:before="0"/>
               <w:outlineLvl w:val="1"/>
               <w:rPr>
                 <w:b w:val="0"/>
@@ -2344,6 +2353,7 @@
           <w:p>
             <w:pPr>
               <w:pStyle w:val="Heading2"/>
+              <w:spacing w:before="0"/>
               <w:outlineLvl w:val="1"/>
               <w:rPr>
                 <w:b w:val="0"/>
@@ -2374,6 +2384,7 @@
           <w:p>
             <w:pPr>
               <w:pStyle w:val="Heading2"/>
+              <w:spacing w:before="0"/>
               <w:outlineLvl w:val="1"/>
               <w:rPr>
                 <w:b w:val="0"/>
@@ -2402,6 +2413,7 @@
           <w:p>
             <w:pPr>
               <w:pStyle w:val="Heading2"/>
+              <w:spacing w:before="0"/>
               <w:outlineLvl w:val="1"/>
               <w:rPr>
                 <w:b w:val="0"/>
@@ -2444,6 +2456,7 @@
           <w:p>
             <w:pPr>
               <w:pStyle w:val="Heading2"/>
+              <w:spacing w:before="0"/>
               <w:outlineLvl w:val="1"/>
               <w:rPr>
                 <w:b w:val="0"/>
@@ -2472,6 +2485,7 @@
           <w:p>
             <w:pPr>
               <w:pStyle w:val="Heading2"/>
+              <w:spacing w:before="0"/>
               <w:outlineLvl w:val="1"/>
               <w:rPr>
                 <w:b w:val="0"/>
@@ -2502,6 +2516,7 @@
           <w:p>
             <w:pPr>
               <w:pStyle w:val="Heading2"/>
+              <w:spacing w:before="0"/>
               <w:outlineLvl w:val="1"/>
               <w:rPr>
                 <w:b w:val="0"/>
@@ -2530,6 +2545,7 @@
           <w:p>
             <w:pPr>
               <w:pStyle w:val="Heading2"/>
+              <w:spacing w:before="0"/>
               <w:outlineLvl w:val="1"/>
               <w:rPr>
                 <w:b w:val="0"/>
@@ -2560,6 +2576,7 @@
           <w:p>
             <w:pPr>
               <w:pStyle w:val="Heading2"/>
+              <w:spacing w:before="0"/>
               <w:outlineLvl w:val="1"/>
               <w:rPr>
                 <w:b w:val="0"/>
@@ -2588,6 +2605,7 @@
           <w:p>
             <w:pPr>
               <w:pStyle w:val="Heading2"/>
+              <w:spacing w:before="0"/>
               <w:outlineLvl w:val="1"/>
               <w:rPr>
                 <w:b w:val="0"/>
@@ -2618,6 +2636,7 @@
           <w:p>
             <w:pPr>
               <w:pStyle w:val="Heading2"/>
+              <w:spacing w:before="0"/>
               <w:outlineLvl w:val="1"/>
               <w:rPr>
                 <w:b w:val="0"/>
@@ -2646,6 +2665,7 @@
           <w:p>
             <w:pPr>
               <w:pStyle w:val="Heading2"/>
+              <w:spacing w:before="0"/>
               <w:outlineLvl w:val="1"/>
               <w:rPr>
                 <w:b w:val="0"/>
@@ -2676,6 +2696,7 @@
           <w:p>
             <w:pPr>
               <w:pStyle w:val="Heading2"/>
+              <w:spacing w:before="0"/>
               <w:outlineLvl w:val="1"/>
               <w:rPr>
                 <w:b w:val="0"/>
@@ -2704,6 +2725,7 @@
           <w:p>
             <w:pPr>
               <w:pStyle w:val="Heading2"/>
+              <w:spacing w:before="0"/>
               <w:outlineLvl w:val="1"/>
               <w:rPr>
                 <w:b w:val="0"/>
@@ -2734,6 +2756,7 @@
           <w:p>
             <w:pPr>
               <w:pStyle w:val="Heading2"/>
+              <w:spacing w:before="0"/>
               <w:outlineLvl w:val="1"/>
               <w:rPr>
                 <w:b w:val="0"/>
@@ -2762,6 +2785,7 @@
           <w:p>
             <w:pPr>
               <w:pStyle w:val="Heading2"/>
+              <w:spacing w:before="0"/>
               <w:outlineLvl w:val="1"/>
               <w:rPr>
                 <w:b w:val="0"/>
@@ -2804,6 +2828,7 @@
           <w:p>
             <w:pPr>
               <w:pStyle w:val="Heading2"/>
+              <w:spacing w:before="0"/>
               <w:outlineLvl w:val="1"/>
               <w:rPr>
                 <w:b w:val="0"/>
@@ -2832,6 +2857,7 @@
           <w:p>
             <w:pPr>
               <w:pStyle w:val="Heading2"/>
+              <w:spacing w:before="0"/>
               <w:outlineLvl w:val="1"/>
               <w:rPr>
                 <w:b w:val="0"/>
@@ -2862,6 +2888,7 @@
           <w:p>
             <w:pPr>
               <w:pStyle w:val="Heading2"/>
+              <w:spacing w:before="0"/>
               <w:outlineLvl w:val="1"/>
               <w:rPr>
                 <w:b w:val="0"/>
@@ -2890,6 +2917,7 @@
           <w:p>
             <w:pPr>
               <w:pStyle w:val="Heading2"/>
+              <w:spacing w:before="0"/>
               <w:outlineLvl w:val="1"/>
               <w:rPr>
                 <w:b w:val="0"/>
@@ -2920,6 +2948,7 @@
           <w:p>
             <w:pPr>
               <w:pStyle w:val="Heading2"/>
+              <w:spacing w:before="0"/>
               <w:outlineLvl w:val="1"/>
               <w:rPr>
                 <w:b w:val="0"/>
@@ -2948,6 +2977,7 @@
           <w:p>
             <w:pPr>
               <w:pStyle w:val="Heading2"/>
+              <w:spacing w:before="0"/>
               <w:outlineLvl w:val="1"/>
               <w:rPr>
                 <w:b w:val="0"/>
@@ -2978,6 +3008,7 @@
           <w:p>
             <w:pPr>
               <w:pStyle w:val="Heading2"/>
+              <w:spacing w:before="0"/>
               <w:outlineLvl w:val="1"/>
               <w:rPr>
                 <w:b w:val="0"/>
@@ -3006,6 +3037,7 @@
           <w:p>
             <w:pPr>
               <w:pStyle w:val="Heading2"/>
+              <w:spacing w:before="0"/>
               <w:outlineLvl w:val="1"/>
               <w:rPr>
                 <w:b w:val="0"/>
@@ -3046,6 +3078,7 @@
           <w:p>
             <w:pPr>
               <w:pStyle w:val="Heading2"/>
+              <w:spacing w:before="0"/>
               <w:outlineLvl w:val="1"/>
               <w:rPr>
                 <w:b w:val="0"/>
@@ -3074,6 +3107,7 @@
           <w:p>
             <w:pPr>
               <w:pStyle w:val="Heading2"/>
+              <w:spacing w:before="0"/>
               <w:outlineLvl w:val="1"/>
               <w:rPr>
                 <w:b w:val="0"/>
@@ -3104,6 +3138,7 @@
           <w:p>
             <w:pPr>
               <w:pStyle w:val="Heading2"/>
+              <w:spacing w:before="0"/>
               <w:outlineLvl w:val="1"/>
               <w:rPr>
                 <w:b w:val="0"/>
@@ -3132,6 +3167,7 @@
           <w:p>
             <w:pPr>
               <w:pStyle w:val="Heading2"/>
+              <w:spacing w:before="0"/>
               <w:outlineLvl w:val="1"/>
               <w:rPr>
                 <w:b w:val="0"/>
@@ -3194,6 +3230,7 @@
           <w:p>
             <w:pPr>
               <w:pStyle w:val="Heading2"/>
+              <w:spacing w:before="0"/>
               <w:outlineLvl w:val="1"/>
               <w:rPr>
                 <w:b w:val="0"/>
@@ -3211,7 +3248,6 @@
                 <w:sz w:val="22"/>
                 <w:szCs w:val="22"/>
               </w:rPr>
-              <w:lastRenderedPageBreak/>
               <w:t>Use Case ID</w:t>
             </w:r>
           </w:p>
@@ -3223,6 +3259,7 @@
           <w:p>
             <w:pPr>
               <w:pStyle w:val="Heading2"/>
+              <w:spacing w:before="0"/>
               <w:outlineLvl w:val="1"/>
               <w:rPr>
                 <w:b w:val="0"/>
@@ -3253,6 +3290,7 @@
           <w:p>
             <w:pPr>
               <w:pStyle w:val="Heading2"/>
+              <w:spacing w:before="0"/>
               <w:outlineLvl w:val="1"/>
               <w:rPr>
                 <w:b w:val="0"/>
@@ -3281,6 +3319,7 @@
           <w:p>
             <w:pPr>
               <w:pStyle w:val="Heading2"/>
+              <w:spacing w:before="0"/>
               <w:outlineLvl w:val="1"/>
               <w:rPr>
                 <w:b w:val="0"/>
@@ -3311,6 +3350,7 @@
           <w:p>
             <w:pPr>
               <w:pStyle w:val="Heading2"/>
+              <w:spacing w:before="0"/>
               <w:outlineLvl w:val="1"/>
               <w:rPr>
                 <w:b w:val="0"/>
@@ -3339,6 +3379,7 @@
           <w:p>
             <w:pPr>
               <w:pStyle w:val="Heading2"/>
+              <w:spacing w:before="0"/>
               <w:outlineLvl w:val="1"/>
               <w:rPr>
                 <w:b w:val="0"/>
@@ -3369,6 +3410,7 @@
           <w:p>
             <w:pPr>
               <w:pStyle w:val="Heading2"/>
+              <w:spacing w:before="0"/>
               <w:outlineLvl w:val="1"/>
               <w:rPr>
                 <w:b w:val="0"/>
@@ -3397,6 +3439,7 @@
           <w:p>
             <w:pPr>
               <w:pStyle w:val="Heading2"/>
+              <w:spacing w:before="0"/>
               <w:outlineLvl w:val="1"/>
               <w:rPr>
                 <w:b w:val="0"/>
@@ -3447,6 +3490,7 @@
           <w:p>
             <w:pPr>
               <w:pStyle w:val="Heading2"/>
+              <w:spacing w:before="0"/>
               <w:outlineLvl w:val="1"/>
               <w:rPr>
                 <w:b w:val="0"/>
@@ -3475,6 +3519,7 @@
           <w:p>
             <w:pPr>
               <w:pStyle w:val="Heading2"/>
+              <w:spacing w:before="0"/>
               <w:outlineLvl w:val="1"/>
               <w:rPr>
                 <w:b w:val="0"/>
@@ -3527,6 +3572,7 @@
           <w:p>
             <w:pPr>
               <w:pStyle w:val="Heading2"/>
+              <w:spacing w:before="0"/>
               <w:outlineLvl w:val="1"/>
               <w:rPr>
                 <w:b w:val="0"/>
@@ -3555,6 +3601,7 @@
           <w:p>
             <w:pPr>
               <w:pStyle w:val="Heading2"/>
+              <w:spacing w:before="0"/>
               <w:outlineLvl w:val="1"/>
               <w:rPr>
                 <w:b w:val="0"/>
@@ -3594,10 +3641,11 @@
         <w:rPr>
           <w:noProof/>
         </w:rPr>
+        <w:lastRenderedPageBreak/>
         <w:drawing>
-          <wp:inline distT="0" distB="0" distL="0" distR="0" wp14:anchorId="46A13706" wp14:editId="5E5277C8">
-            <wp:extent cx="5731510" cy="6562725"/>
-            <wp:effectExtent l="19050" t="19050" r="21590" b="28575"/>
+          <wp:inline distT="0" distB="0" distL="0" distR="0" wp14:anchorId="46A13706" wp14:editId="301F56C5">
+            <wp:extent cx="4645934" cy="5319713"/>
+            <wp:effectExtent l="19050" t="19050" r="21590" b="14605"/>
             <wp:docPr id="2" name="Picture 2" descr="Diagram&#10;&#10;Description automatically generated"/>
             <wp:cNvGraphicFramePr>
               <a:graphicFrameLocks xmlns:a="http://schemas.openxmlformats.org/drawingml/2006/main" noChangeAspect="1"/>
@@ -3618,7 +3666,7 @@
                   <pic:spPr>
                     <a:xfrm>
                       <a:off x="0" y="0"/>
-                      <a:ext cx="5731510" cy="6562725"/>
+                      <a:ext cx="4694366" cy="5375168"/>
                     </a:xfrm>
                     <a:prstGeom prst="rect">
                       <a:avLst/>
@@ -3635,15 +3683,46 @@
           </wp:inline>
         </w:drawing>
       </w:r>
+      <w:r>
+        <w:drawing>
+          <wp:inline distT="0" distB="0" distL="0" distR="0" wp14:anchorId="080164CA" wp14:editId="1108400B">
+            <wp:extent cx="3626916" cy="3282950"/>
+            <wp:effectExtent l="0" t="0" r="0" b="0"/>
+            <wp:docPr id="5" name="Picture 5"/>
+            <wp:cNvGraphicFramePr>
+              <a:graphicFrameLocks xmlns:a="http://schemas.openxmlformats.org/drawingml/2006/main" noChangeAspect="1"/>
+            </wp:cNvGraphicFramePr>
+            <a:graphic xmlns:a="http://schemas.openxmlformats.org/drawingml/2006/main">
+              <a:graphicData uri="http://schemas.openxmlformats.org/drawingml/2006/picture">
+                <pic:pic xmlns:pic="http://schemas.openxmlformats.org/drawingml/2006/picture">
+                  <pic:nvPicPr>
+                    <pic:cNvPr id="1" name=""/>
+                    <pic:cNvPicPr/>
+                  </pic:nvPicPr>
+                  <pic:blipFill>
+                    <a:blip r:embed="rId9"/>
+                    <a:stretch>
+                      <a:fillRect/>
+                    </a:stretch>
+                  </pic:blipFill>
+                  <pic:spPr>
+                    <a:xfrm>
+                      <a:off x="0" y="0"/>
+                      <a:ext cx="3629758" cy="3285523"/>
+                    </a:xfrm>
+                    <a:prstGeom prst="rect">
+                      <a:avLst/>
+                    </a:prstGeom>
+                  </pic:spPr>
+                </pic:pic>
+              </a:graphicData>
+            </a:graphic>
+          </wp:inline>
+        </w:drawing>
+      </w:r>
     </w:p>
     <w:p/>
     <w:p/>
-    <w:p/>
-    <w:p>
-      <w:r>
-        <w:br w:type="page"/>
-      </w:r>
-    </w:p>
     <w:p>
       <w:pPr>
         <w:pStyle w:val="Heading1"/>
@@ -3654,7 +3733,6 @@
       </w:pPr>
       <w:bookmarkStart w:id="8" w:name="_Toc113217444"/>
       <w:r>
-        <w:lastRenderedPageBreak/>
         <w:t>Software Design and S</w:t>
       </w:r>
       <w:r>
@@ -3698,7 +3776,7 @@
                     <pic:cNvPicPr/>
                   </pic:nvPicPr>
                   <pic:blipFill>
-                    <a:blip r:embed="rId9"/>
+                    <a:blip r:embed="rId10"/>
                     <a:stretch>
                       <a:fillRect/>
                     </a:stretch>
@@ -3735,7 +3813,6 @@
       </w:pPr>
       <w:bookmarkStart w:id="10" w:name="_Toc113217446"/>
       <w:r>
-        <w:lastRenderedPageBreak/>
         <w:t>System Components</w:t>
       </w:r>
       <w:bookmarkEnd w:id="10"/>
@@ -4330,10 +4407,22 @@
       </w:r>
       <w:proofErr w:type="spellEnd"/>
       <w:r>
-        <w:t xml:space="preserve"> function will be stored in an array, which will b</w:t>
+        <w:t xml:space="preserve"> function will be stored in an array</w:t>
+      </w:r>
+      <w:r>
+        <w:t xml:space="preserve"> of integers</w:t>
+      </w:r>
+      <w:r>
+        <w:t>, which will b</w:t>
       </w:r>
       <w:r>
         <w:t>e used to draw the graph.</w:t>
+      </w:r>
+      <w:r>
+        <w:t xml:space="preserve"> </w:t>
+      </w:r>
+      <w:r>
+        <w:t xml:space="preserve">[0] will be the first </w:t>
       </w:r>
     </w:p>
     <w:p>
@@ -4344,128 +4433,184 @@
           <w:numId w:val="11"/>
         </w:numPr>
       </w:pPr>
-    </w:p>
-    <w:p>
-      <w:pPr>
-        <w:rPr>
-          <w:color w:val="FF0000"/>
-        </w:rPr>
-      </w:pPr>
-      <w:r>
-        <w:rPr>
-          <w:color w:val="FF0000"/>
-        </w:rPr>
-        <w:t>List of all data structures in the software (</w:t>
+      <w:r>
+        <w:t xml:space="preserve">Accident Data. </w:t>
+      </w:r>
+      <w:r>
+        <w:t xml:space="preserve">Each </w:t>
+      </w:r>
+      <w:r>
+        <w:t xml:space="preserve">accident will be stored </w:t>
+      </w:r>
+      <w:r>
+        <w:t xml:space="preserve">as an object with a Class ‘Accident’. </w:t>
+      </w:r>
+    </w:p>
+    <w:tbl>
+      <w:tblPr>
+        <w:tblStyle w:val="TableGrid"/>
+        <w:tblW w:w="0" w:type="auto"/>
+        <w:tblInd w:w="720" w:type="dxa"/>
+        <w:tblLook w:val="04A0" w:firstRow="1" w:lastRow="0" w:firstColumn="1" w:lastColumn="0" w:noHBand="0" w:noVBand="1"/>
+      </w:tblPr>
+      <w:tblGrid>
+        <w:gridCol w:w="1827"/>
+        <w:gridCol w:w="6469"/>
+      </w:tblGrid>
+      <w:tr>
+        <w:tc>
+          <w:tcPr>
+            <w:tcW w:w="1827" w:type="dxa"/>
+          </w:tcPr>
+          <w:p>
+            <w:pPr>
+              <w:pStyle w:val="ListParagraph"/>
+              <w:ind w:left="0"/>
+            </w:pPr>
+            <w:r>
+              <w:t>Class Name</w:t>
+            </w:r>
+          </w:p>
+        </w:tc>
+        <w:tc>
+          <w:tcPr>
+            <w:tcW w:w="6469" w:type="dxa"/>
+          </w:tcPr>
+          <w:p>
+            <w:pPr>
+              <w:pStyle w:val="ListParagraph"/>
+              <w:ind w:left="0"/>
+            </w:pPr>
+            <w:r>
+              <w:t>Accident</w:t>
+            </w:r>
+          </w:p>
+        </w:tc>
+      </w:tr>
+      <w:tr>
+        <w:tc>
+          <w:tcPr>
+            <w:tcW w:w="1827" w:type="dxa"/>
+          </w:tcPr>
+          <w:p>
+            <w:pPr>
+              <w:pStyle w:val="ListParagraph"/>
+              <w:ind w:left="0"/>
+            </w:pPr>
+            <w:r>
+              <w:t>Class Attributes</w:t>
+            </w:r>
+          </w:p>
+        </w:tc>
+        <w:tc>
+          <w:tcPr>
+            <w:tcW w:w="6469" w:type="dxa"/>
+          </w:tcPr>
+          <w:p>
+            <w:pPr>
+              <w:pStyle w:val="ListParagraph"/>
+              <w:ind w:left="0"/>
+            </w:pPr>
+            <w:proofErr w:type="spellStart"/>
+            <w:r>
+              <w:t>accidentID</w:t>
+            </w:r>
+            <w:proofErr w:type="spellEnd"/>
+            <w:r>
+              <w:t xml:space="preserve">: </w:t>
+            </w:r>
+            <w:r>
+              <w:t>S</w:t>
+            </w:r>
+            <w:r>
+              <w:t>tring</w:t>
+            </w:r>
+          </w:p>
+          <w:p>
+            <w:pPr>
+              <w:pStyle w:val="ListParagraph"/>
+              <w:ind w:left="0"/>
+            </w:pPr>
+            <w:r>
+              <w:t>Date: Date</w:t>
+            </w:r>
+          </w:p>
+          <w:p>
+            <w:pPr>
+              <w:pStyle w:val="ListParagraph"/>
+              <w:ind w:left="0"/>
+            </w:pPr>
+            <w:proofErr w:type="spellStart"/>
+            <w:r>
+              <w:t>isAlc</w:t>
+            </w:r>
+            <w:proofErr w:type="spellEnd"/>
+            <w:r>
+              <w:t>: Boolean</w:t>
+            </w:r>
+          </w:p>
+          <w:p>
+            <w:pPr>
+              <w:pStyle w:val="ListParagraph"/>
+              <w:ind w:left="0"/>
+            </w:pPr>
+            <w:r>
+              <w:t xml:space="preserve">time: </w:t>
+            </w:r>
+            <w:r>
+              <w:t>I</w:t>
+            </w:r>
+            <w:r>
+              <w:t>nteger</w:t>
+            </w:r>
+          </w:p>
+          <w:p>
+            <w:pPr>
+              <w:pStyle w:val="ListParagraph"/>
+              <w:ind w:left="0"/>
+            </w:pPr>
+            <w:r>
+              <w:t>type: String</w:t>
+            </w:r>
+          </w:p>
+          <w:p>
+            <w:pPr>
+              <w:pStyle w:val="ListParagraph"/>
+              <w:ind w:left="0"/>
+            </w:pPr>
+            <w:r>
+              <w:t>detail: String</w:t>
+            </w:r>
+          </w:p>
+        </w:tc>
+      </w:tr>
+    </w:tbl>
+    <w:p>
+      <w:pPr>
+        <w:pStyle w:val="ListParagraph"/>
+      </w:pPr>
+      <w:r>
+        <w:t xml:space="preserve">This class will be used by the </w:t>
       </w:r>
       <w:proofErr w:type="spellStart"/>
-      <w:proofErr w:type="gramStart"/>
-      <w:r>
-        <w:rPr>
-          <w:color w:val="FF0000"/>
-        </w:rPr>
-        <w:t>eg</w:t>
+      <w:r>
+        <w:t>loadData</w:t>
       </w:r>
       <w:proofErr w:type="spellEnd"/>
-      <w:proofErr w:type="gramEnd"/>
-      <w:r>
-        <w:rPr>
-          <w:color w:val="FF0000"/>
-        </w:rPr>
-        <w:t xml:space="preserve"> linked lists, trees, arrays etc)</w:t>
-      </w:r>
-      <w:r>
-        <w:rPr>
-          <w:color w:val="FF0000"/>
-        </w:rPr>
-        <w:t xml:space="preserve"> or eternal data sources</w:t>
-      </w:r>
-      <w:r>
-        <w:rPr>
-          <w:color w:val="FF0000"/>
-        </w:rPr>
-        <w:t>. For each data structure in the list the following information is provided:</w:t>
-      </w:r>
-    </w:p>
-    <w:p>
-      <w:pPr>
-        <w:pStyle w:val="ListParagraph"/>
-        <w:numPr>
-          <w:ilvl w:val="0"/>
-          <w:numId w:val="4"/>
-        </w:numPr>
-        <w:rPr>
-          <w:color w:val="FF0000"/>
-        </w:rPr>
-      </w:pPr>
-      <w:r>
-        <w:rPr>
-          <w:color w:val="FF0000"/>
-        </w:rPr>
-        <w:t xml:space="preserve">Type of structure (tree, list etc), </w:t>
-      </w:r>
-    </w:p>
-    <w:p>
-      <w:pPr>
-        <w:pStyle w:val="ListParagraph"/>
-        <w:numPr>
-          <w:ilvl w:val="0"/>
-          <w:numId w:val="4"/>
-        </w:numPr>
-        <w:rPr>
-          <w:color w:val="FF0000"/>
-        </w:rPr>
-      </w:pPr>
-      <w:r>
-        <w:rPr>
-          <w:color w:val="FF0000"/>
-        </w:rPr>
-        <w:t>Description of where and how it is used</w:t>
-      </w:r>
-    </w:p>
-    <w:p>
-      <w:pPr>
-        <w:pStyle w:val="ListParagraph"/>
-        <w:numPr>
-          <w:ilvl w:val="0"/>
-          <w:numId w:val="4"/>
-        </w:numPr>
-        <w:rPr>
-          <w:color w:val="FF0000"/>
-        </w:rPr>
-      </w:pPr>
-      <w:r>
-        <w:rPr>
-          <w:color w:val="FF0000"/>
-        </w:rPr>
-        <w:t>List of data members, and what each one is for do</w:t>
-      </w:r>
-    </w:p>
-    <w:p>
-      <w:pPr>
-        <w:pStyle w:val="ListParagraph"/>
-        <w:numPr>
-          <w:ilvl w:val="0"/>
-          <w:numId w:val="4"/>
-        </w:numPr>
-        <w:rPr>
-          <w:color w:val="FF0000"/>
-        </w:rPr>
-      </w:pPr>
-      <w:r>
-        <w:rPr>
-          <w:color w:val="FF0000"/>
-        </w:rPr>
-        <w:t>List of functions that use it</w:t>
-      </w:r>
-    </w:p>
-    <w:p>
-      <w:pPr>
-        <w:pStyle w:val="ListParagraph"/>
-        <w:ind w:left="1080"/>
-        <w:rPr>
-          <w:color w:val="FF0000"/>
-        </w:rPr>
-      </w:pPr>
+      <w:r>
+        <w:t xml:space="preserve"> function</w:t>
+      </w:r>
+      <w:r>
+        <w:t xml:space="preserve"> and the </w:t>
+      </w:r>
+      <w:proofErr w:type="spellStart"/>
+      <w:r>
+        <w:t>checkKeywords</w:t>
+      </w:r>
+      <w:proofErr w:type="spellEnd"/>
+      <w:r>
+        <w:t xml:space="preserve"> function.</w:t>
+      </w:r>
     </w:p>
     <w:p>
       <w:pPr>
@@ -4547,49 +4692,6 @@
       <w:bookmarkEnd w:id="14"/>
     </w:p>
     <w:p>
-      <w:pPr>
-        <w:rPr>
-          <w:color w:val="FF0000"/>
-        </w:rPr>
-      </w:pPr>
-      <w:r>
-        <w:rPr>
-          <w:color w:val="FF0000"/>
-        </w:rPr>
-        <w:t>This is your initial</w:t>
-      </w:r>
-      <w:r>
-        <w:rPr>
-          <w:color w:val="FF0000"/>
-        </w:rPr>
-        <w:t xml:space="preserve"> interface</w:t>
-      </w:r>
-      <w:r>
-        <w:rPr>
-          <w:color w:val="FF0000"/>
-        </w:rPr>
-        <w:t xml:space="preserve"> design. Describe the tools you used for this design stage and any key findings that informed your design.  This </w:t>
-      </w:r>
-      <w:r>
-        <w:rPr>
-          <w:color w:val="FF0000"/>
-        </w:rPr>
-        <w:t>introduction is descriptive and should</w:t>
-      </w:r>
-      <w:r>
-        <w:rPr>
-          <w:color w:val="FF0000"/>
-        </w:rPr>
-        <w:t xml:space="preserve"> explain what you have completed for the actual design work you will present in the sub-section</w:t>
-      </w:r>
-      <w:r>
-        <w:rPr>
-          <w:color w:val="FF0000"/>
-        </w:rPr>
-        <w:t>s below.</w:t>
-      </w:r>
-    </w:p>
-    <w:p>
       <w:r>
         <w:t xml:space="preserve">This </w:t>
       </w:r>
@@ -4609,10 +4711,10 @@
         <w:t xml:space="preserve">navigational and information structure of the product was </w:t>
       </w:r>
       <w:r>
-        <w:t xml:space="preserve">able to be devised. </w:t>
-      </w:r>
-      <w:r>
-        <w:t xml:space="preserve">A flowchart of sorts was used to demonstrate this design, allowing for a clear and easy path to be formed to </w:t>
+        <w:t>able to be devised</w:t>
+      </w:r>
+      <w:r>
+        <w:t xml:space="preserve">. A flowchart of sorts was used to demonstrate this design, allowing for a clear and easy path to be formed to </w:t>
       </w:r>
       <w:r>
         <w:t xml:space="preserve">dictate the flow of the structure of the </w:t>
@@ -4638,13 +4740,13 @@
         <w:t xml:space="preserve">r way to template the final product, </w:t>
       </w:r>
       <w:r>
-        <w:t>primarily focusing on</w:t>
-      </w:r>
-      <w:r>
-        <w:t xml:space="preserve"> the </w:t>
-      </w:r>
-      <w:r>
-        <w:t>physical layout of all the elements.</w:t>
+        <w:t xml:space="preserve">primarily focusing on the physical layout of </w:t>
+      </w:r>
+      <w:r>
+        <w:t>all</w:t>
+      </w:r>
+      <w:r>
+        <w:t xml:space="preserve"> the elements.</w:t>
       </w:r>
       <w:r>
         <w:t xml:space="preserve"> </w:t>
@@ -4656,10 +4758,10 @@
         <w:t xml:space="preserve">rest of the design elements, </w:t>
       </w:r>
       <w:r>
-        <w:t xml:space="preserve">fonts, colours, </w:t>
-      </w:r>
-      <w:r>
-        <w:t xml:space="preserve">icons, </w:t>
+        <w:t>fonts, colours</w:t>
+      </w:r>
+      <w:r>
+        <w:t xml:space="preserve">, </w:t>
       </w:r>
       <w:r>
         <w:t>etc, are then discussed</w:t>
@@ -4670,11 +4772,15 @@
       <w:r>
         <w:t xml:space="preserve">provide a </w:t>
       </w:r>
-      <w:proofErr w:type="gramStart"/>
-      <w:r>
-        <w:t>fleshed out</w:t>
-      </w:r>
-      <w:proofErr w:type="gramEnd"/>
+      <w:r>
+        <w:t>fleshed</w:t>
+      </w:r>
+      <w:r>
+        <w:t>-</w:t>
+      </w:r>
+      <w:r>
+        <w:t>out</w:t>
+      </w:r>
       <w:r>
         <w:t xml:space="preserve"> plan for the visual design of the product.</w:t>
       </w:r>
@@ -4694,47 +4800,7 @@
       <w:bookmarkEnd w:id="15"/>
     </w:p>
     <w:p>
-      <w:pPr>
-        <w:rPr>
-          <w:color w:val="FF0000"/>
-        </w:rPr>
-      </w:pPr>
-      <w:r>
-        <w:rPr>
-          <w:color w:val="FF0000"/>
-        </w:rPr>
-        <w:t>Structural design refers to the navigational and information structure of your product – the structure that supports the interface layout.  How will you structure your product?  How will you group your information?  How will you navigate through your product?  Why?  This can take the form of a diagram showing structure and hierarchy, supported by a discussion and justification of your choices.  Why have you made these design choices?</w:t>
-      </w:r>
-      <w:r>
-        <w:rPr>
-          <w:color w:val="FF0000"/>
-        </w:rPr>
-        <w:t xml:space="preserve"> </w:t>
-      </w:r>
-      <w:r>
-        <w:rPr>
-          <w:color w:val="FF0000"/>
-        </w:rPr>
-        <w:t xml:space="preserve">Describe and outline the structure of your </w:t>
-      </w:r>
-      <w:r>
-        <w:rPr>
-          <w:color w:val="FF0000"/>
-        </w:rPr>
-        <w:t>interface</w:t>
-      </w:r>
-      <w:r>
-        <w:rPr>
-          <w:color w:val="FF0000"/>
-        </w:rPr>
-        <w:t xml:space="preserve"> and of your information. </w:t>
-      </w:r>
-    </w:p>
-    <w:p>
-      <w:r>
-        <w:rPr>
-          <w:noProof/>
-        </w:rPr>
+      <w:r>
         <w:drawing>
           <wp:inline distT="0" distB="0" distL="0" distR="0" wp14:anchorId="6CD53118" wp14:editId="49C96087">
             <wp:extent cx="2413000" cy="3308078"/>
@@ -4751,7 +4817,7 @@
                     <pic:cNvPicPr/>
                   </pic:nvPicPr>
                   <pic:blipFill>
-                    <a:blip r:embed="rId10"/>
+                    <a:blip r:embed="rId11"/>
                     <a:stretch>
                       <a:fillRect/>
                     </a:stretch>
@@ -4772,6 +4838,37 @@
         </w:drawing>
       </w:r>
     </w:p>
+    <w:p>
+      <w:r>
+        <w:t xml:space="preserve">The structural design of this product is a single page product with everything except the data display always on the screen. This approach was taken to allow the user to clearly see and find anything they are looking for </w:t>
+      </w:r>
+      <w:proofErr w:type="gramStart"/>
+      <w:r>
+        <w:t>at a glance</w:t>
+      </w:r>
+      <w:proofErr w:type="gramEnd"/>
+      <w:r>
+        <w:t xml:space="preserve"> without digging through menus or flipping through pages. This was done by splitting the page vertically into a data display side on the right-hand side, and the analysis options on the left-hand side. The right-hand side containing the outputted data, is non interactable by the user, instead is only there to display the requested data. The left-hand side of the </w:t>
+      </w:r>
+      <w:r>
+        <w:t xml:space="preserve">product however is </w:t>
+      </w:r>
+      <w:r>
+        <w:t xml:space="preserve">where all the menus are located. These are designed to be </w:t>
+      </w:r>
+      <w:r>
+        <w:t>all displayed at one time,</w:t>
+      </w:r>
+      <w:r>
+        <w:t xml:space="preserve"> with the user selecting their options, and then confirming with the search button.</w:t>
+      </w:r>
+      <w:r>
+        <w:t xml:space="preserve"> This was done to make it as easy as possible for the user to understand what options they have, and how they can </w:t>
+      </w:r>
+      <w:r>
+        <w:t>interact with the displayed options to output their desired analysis data.</w:t>
+      </w:r>
+    </w:p>
     <w:p/>
     <w:p>
       <w:pPr>
@@ -4783,62 +4880,14 @@
       </w:pPr>
       <w:bookmarkStart w:id="16" w:name="_Toc113217452"/>
       <w:r>
+        <w:t>Visual Design</w:t>
+      </w:r>
+      <w:bookmarkEnd w:id="16"/>
+    </w:p>
+    <w:p/>
+    <w:p>
+      <w:r>
         <w:lastRenderedPageBreak/>
-        <w:t>Visual Design</w:t>
-      </w:r>
-      <w:bookmarkEnd w:id="16"/>
-    </w:p>
-    <w:p>
-      <w:pPr>
-        <w:rPr>
-          <w:color w:val="FF0000"/>
-        </w:rPr>
-      </w:pPr>
-      <w:r>
-        <w:rPr>
-          <w:color w:val="FF0000"/>
-        </w:rPr>
-        <w:t xml:space="preserve">Detail your visual design: Layout, visual elements, icons, graphics, style, colour, fonts general screen designs. This can be sketches, wireframes, </w:t>
-      </w:r>
-      <w:proofErr w:type="spellStart"/>
-      <w:r>
-        <w:rPr>
-          <w:color w:val="FF0000"/>
-        </w:rPr>
-        <w:t>mockups</w:t>
-      </w:r>
-      <w:proofErr w:type="spellEnd"/>
-      <w:r>
-        <w:rPr>
-          <w:color w:val="FF0000"/>
-        </w:rPr>
-        <w:t xml:space="preserve"> etc</w:t>
-      </w:r>
-      <w:r>
-        <w:rPr>
-          <w:color w:val="FF0000"/>
-        </w:rPr>
-        <w:tab/>
-      </w:r>
-      <w:r>
-        <w:rPr>
-          <w:color w:val="FF0000"/>
-        </w:rPr>
-        <w:t xml:space="preserve">, supported by a discussion, explanation, and </w:t>
-      </w:r>
-      <w:r>
-        <w:rPr>
-          <w:color w:val="FF0000"/>
-        </w:rPr>
-        <w:t xml:space="preserve">justification of your choices. </w:t>
-      </w:r>
-    </w:p>
-    <w:p/>
-    <w:p>
-      <w:r>
-        <w:rPr>
-          <w:noProof/>
-        </w:rPr>
         <w:drawing>
           <wp:inline distT="0" distB="0" distL="0" distR="0" wp14:anchorId="1546DA89" wp14:editId="32B4A382">
             <wp:extent cx="5731510" cy="3441065"/>
@@ -4855,7 +4904,7 @@
                     <pic:cNvPicPr/>
                   </pic:nvPicPr>
                   <pic:blipFill>
-                    <a:blip r:embed="rId11"/>
+                    <a:blip r:embed="rId12"/>
                     <a:stretch>
                       <a:fillRect/>
                     </a:stretch>
@@ -4874,6 +4923,132 @@
             </a:graphic>
           </wp:inline>
         </w:drawing>
+      </w:r>
+    </w:p>
+    <w:p>
+      <w:r>
+        <w:t>As seen in this mock-up wireframe</w:t>
+      </w:r>
+      <w:r>
+        <w:t xml:space="preserve">, the page visually follows the navigational design explained in the previous section. The data or graph to be analysed is displayed on the </w:t>
+      </w:r>
+      <w:r>
+        <w:t>right</w:t>
+      </w:r>
+      <w:r>
+        <w:t>-</w:t>
+      </w:r>
+      <w:r>
+        <w:t>hand</w:t>
+      </w:r>
+      <w:r>
+        <w:t xml:space="preserve"> side, while the left</w:t>
+      </w:r>
+      <w:r>
+        <w:t>-</w:t>
+      </w:r>
+      <w:r>
+        <w:t xml:space="preserve">hand side contains all the options to </w:t>
+      </w:r>
+      <w:r>
+        <w:t xml:space="preserve">select what is being analysed. </w:t>
+      </w:r>
+      <w:r>
+        <w:t xml:space="preserve">As there are two </w:t>
+      </w:r>
+      <w:r>
+        <w:t xml:space="preserve">main options </w:t>
+      </w:r>
+      <w:r>
+        <w:t xml:space="preserve">for analysis, selecting by dates, and by alcohol impacts, </w:t>
+      </w:r>
+      <w:r>
+        <w:t xml:space="preserve">those two options are given at the top of the left-hand side. When one of these options is selected, it will grey out the </w:t>
+      </w:r>
+      <w:r>
+        <w:t>option box for the other option.</w:t>
+      </w:r>
+      <w:r>
+        <w:t xml:space="preserve"> </w:t>
+      </w:r>
+      <w:r>
+        <w:t>All the presented options are displayed in a clear easy to understand design, allowing the user to follow the page from top to bottom to make their selection, narrow it down, and then confirm the search.</w:t>
+      </w:r>
+    </w:p>
+    <w:p>
+      <w:r>
+        <w:t xml:space="preserve">The font for this project will be the standard </w:t>
+      </w:r>
+      <w:r>
+        <w:t>Calibri, as this is easy to read and instan</w:t>
+      </w:r>
+      <w:r>
+        <w:t xml:space="preserve">tly </w:t>
+      </w:r>
+      <w:r>
+        <w:t>understood</w:t>
+      </w:r>
+      <w:r>
+        <w:t xml:space="preserve"> which will blend right in with the </w:t>
+      </w:r>
+      <w:r>
+        <w:t>general visual nature of the project to not be overly obtrusive</w:t>
+      </w:r>
+      <w:r>
+        <w:t xml:space="preserve"> to the user.</w:t>
+      </w:r>
+      <w:r>
+        <w:t xml:space="preserve"> No </w:t>
+      </w:r>
+      <w:r>
+        <w:t>icons will be used within this project for that reason, as well as to reduce clutter as they are not needed in a project such as this.</w:t>
+      </w:r>
+    </w:p>
+    <w:p>
+      <w:r>
+        <w:t xml:space="preserve">This </w:t>
+      </w:r>
+      <w:r>
+        <w:t xml:space="preserve">project will use </w:t>
+      </w:r>
+      <w:r>
+        <w:t xml:space="preserve">mostly </w:t>
+      </w:r>
+      <w:r>
+        <w:t>muted and</w:t>
+      </w:r>
+      <w:r>
+        <w:t xml:space="preserve"> </w:t>
+      </w:r>
+      <w:r>
+        <w:t xml:space="preserve">neutral colours, primarily focusing on </w:t>
+      </w:r>
+      <w:r>
+        <w:t xml:space="preserve">blues and greys. This will allow for the </w:t>
+      </w:r>
+      <w:r>
+        <w:t xml:space="preserve">visuals of the project to </w:t>
+      </w:r>
+      <w:r>
+        <w:t xml:space="preserve">not take away from the use of </w:t>
+      </w:r>
+      <w:r>
+        <w:t xml:space="preserve">project by distracting the user. </w:t>
+      </w:r>
+      <w:r>
+        <w:t xml:space="preserve">This colour scheme also </w:t>
+      </w:r>
+      <w:r>
+        <w:t xml:space="preserve">ensures that the </w:t>
+      </w:r>
+      <w:r>
+        <w:t xml:space="preserve">visuals do not </w:t>
+      </w:r>
+      <w:r>
+        <w:t xml:space="preserve">contrast against the sobering reality that this data is dealing with the </w:t>
+      </w:r>
+      <w:r>
+        <w:t>accidents, injuries, and deaths of real people.</w:t>
       </w:r>
     </w:p>
     <w:sectPr>
@@ -6123,13 +6298,13 @@
   <w:num w:numId="8" w16cid:durableId="1663780054">
     <w:abstractNumId w:val="6"/>
   </w:num>
-  <w:num w:numId="9" w16cid:durableId="1914777156">
+  <w:num w:numId="9" w16cid:durableId="1295215880">
     <w:abstractNumId w:val="10"/>
   </w:num>
-  <w:num w:numId="10" w16cid:durableId="1320114165">
+  <w:num w:numId="10" w16cid:durableId="703334001">
     <w:abstractNumId w:val="1"/>
   </w:num>
-  <w:num w:numId="11" w16cid:durableId="1051539784">
+  <w:num w:numId="11" w16cid:durableId="1131897302">
     <w:abstractNumId w:val="0"/>
   </w:num>
 </w:numbering>
@@ -7280,7 +7455,7 @@
     <w:name w:val="Table Grid"/>
     <w:basedOn w:val="TableNormal"/>
     <w:uiPriority w:val="39"/>
-    <w:rsid w:val="006D24EB"/>
+    <w:rsid w:val="006F5F0A"/>
     <w:pPr>
       <w:spacing w:after="0" w:line="240" w:lineRule="auto"/>
     </w:pPr>

</xml_diff>